<commit_message>
Updated all documents and the respective PDF's.
</commit_message>
<xml_diff>
--- a/dokumenter/Brugervejledning.docx
+++ b/dokumenter/Brugervejledning.docx
@@ -2,19 +2,595 @@
 <file path=word/document.xml><?xml version="1.0" encoding="utf-8"?>
 <w:document xmlns:ve="http://schemas.openxmlformats.org/markup-compatibility/2006" xmlns:o="urn:schemas-microsoft-com:office:office" xmlns:r="http://schemas.openxmlformats.org/officeDocument/2006/relationships" xmlns:m="http://schemas.openxmlformats.org/officeDocument/2006/math" xmlns:v="urn:schemas-microsoft-com:vml" xmlns:wp="http://schemas.openxmlformats.org/drawingml/2006/wordprocessingDrawing" xmlns:w10="urn:schemas-microsoft-com:office:word" xmlns:w="http://schemas.openxmlformats.org/wordprocessingml/2006/main" xmlns:wne="http://schemas.microsoft.com/office/word/2006/wordml">
   <w:body>
+    <w:bookmarkStart w:id="0" w:name="_Toc168834474" w:displacedByCustomXml="next"/>
+    <w:sdt>
+      <w:sdtPr>
+        <w:rPr>
+          <w:lang w:val="da-DK"/>
+        </w:rPr>
+        <w:alias w:val="Title"/>
+        <w:id w:val="38042342"/>
+        <w:placeholder>
+          <w:docPart w:val="824B42BDA28049B3A76C4CB70DDF13A2"/>
+        </w:placeholder>
+        <w:dataBinding w:prefixMappings="xmlns:ns0='http://purl.org/dc/elements/1.1/' xmlns:ns1='http://schemas.openxmlformats.org/package/2006/metadata/core-properties' " w:xpath="/ns1:coreProperties[1]/ns0:title[1]" w:storeItemID="{6C3C8BC8-F283-45AE-878A-BAB7291924A1}"/>
+        <w:text/>
+      </w:sdtPr>
+      <w:sdtContent>
+        <w:p>
+          <w:pPr>
+            <w:pStyle w:val="Title"/>
+            <w:rPr>
+              <w:lang w:val="da-DK"/>
+            </w:rPr>
+          </w:pPr>
+          <w:r>
+            <w:rPr>
+              <w:color w:val="auto"/>
+              <w:lang w:val="da-DK"/>
+            </w:rPr>
+            <w:t>Brugervejledning</w:t>
+          </w:r>
+        </w:p>
+      </w:sdtContent>
+    </w:sdt>
     <w:p>
       <w:pPr>
         <w:pStyle w:val="Heading1"/>
-        <w:rPr>
-          <w:lang w:val="da-DK"/>
-        </w:rPr>
-      </w:pPr>
-      <w:r>
-        <w:rPr>
-          <w:lang w:val="da-DK"/>
-        </w:rPr>
+      </w:pPr>
+      <w:bookmarkStart w:id="1" w:name="_Toc168836423"/>
+      <w:r>
+        <w:t>Formalia</w:t>
+      </w:r>
+      <w:bookmarkEnd w:id="0"/>
+      <w:bookmarkEnd w:id="1"/>
+    </w:p>
+    <w:p>
+      <w:pPr>
+        <w:tabs>
+          <w:tab w:val="left" w:pos="1418"/>
+        </w:tabs>
+        <w:spacing w:after="0" w:line="240" w:lineRule="auto"/>
+        <w:rPr>
+          <w:rFonts w:cs="Arial"/>
+          <w:lang w:val="da-DK"/>
+        </w:rPr>
+      </w:pPr>
+      <w:r>
+        <w:rPr>
+          <w:rFonts w:cs="Arial"/>
+          <w:b/>
+          <w:lang w:val="da-DK"/>
+        </w:rPr>
+        <w:t>Projekttitel:</w:t>
+      </w:r>
+      <w:r>
+        <w:rPr>
+          <w:rFonts w:cs="Arial"/>
+          <w:b/>
+          <w:lang w:val="da-DK"/>
+        </w:rPr>
+        <w:tab/>
+      </w:r>
+      <w:r>
+        <w:rPr>
+          <w:rFonts w:cs="Arial"/>
+          <w:lang w:val="da-DK"/>
+        </w:rPr>
+        <w:t>Sudoku til undervisningsbrug</w:t>
+      </w:r>
+    </w:p>
+    <w:p>
+      <w:pPr>
+        <w:tabs>
+          <w:tab w:val="left" w:pos="1418"/>
+        </w:tabs>
+        <w:spacing w:after="0" w:line="240" w:lineRule="auto"/>
+        <w:ind w:left="1418" w:hanging="1418"/>
+        <w:rPr>
+          <w:rFonts w:cs="Arial"/>
+          <w:lang w:val="da-DK"/>
+        </w:rPr>
+      </w:pPr>
+      <w:r>
+        <w:rPr>
+          <w:rFonts w:cs="Arial"/>
+          <w:b/>
+          <w:lang w:val="da-DK"/>
+        </w:rPr>
+        <w:t>Gruppenr.:</w:t>
+      </w:r>
+      <w:r>
+        <w:rPr>
+          <w:rFonts w:cs="Arial"/>
+          <w:lang w:val="da-DK"/>
+        </w:rPr>
+        <w:tab/>
+        <w:t>4</w:t>
+      </w:r>
+    </w:p>
+    <w:p>
+      <w:pPr>
+        <w:tabs>
+          <w:tab w:val="left" w:pos="1418"/>
+        </w:tabs>
+        <w:spacing w:after="0" w:line="240" w:lineRule="auto"/>
+        <w:ind w:left="1418" w:hanging="1418"/>
+        <w:rPr>
+          <w:rFonts w:cs="Arial"/>
+          <w:lang w:val="da-DK"/>
+        </w:rPr>
+      </w:pPr>
+      <w:r>
+        <w:rPr>
+          <w:rFonts w:cs="Arial"/>
+          <w:b/>
+          <w:lang w:val="da-DK"/>
+        </w:rPr>
+        <w:t>Deltagere:</w:t>
+      </w:r>
+      <w:r>
+        <w:rPr>
+          <w:rFonts w:cs="Arial"/>
+          <w:b/>
+          <w:lang w:val="da-DK"/>
+        </w:rPr>
+        <w:tab/>
+      </w:r>
+      <w:r>
+        <w:rPr>
+          <w:rFonts w:cs="Arial"/>
+          <w:lang w:val="da-DK"/>
+        </w:rPr>
+        <w:t>Studerende: Emil Erik Hansen, Julian Møller, Klaes Bo Rasmussen, Steen Nordsmark Pedersen.</w:t>
+      </w:r>
+      <w:r>
+        <w:rPr>
+          <w:rFonts w:cs="Arial"/>
+          <w:lang w:val="da-DK"/>
+        </w:rPr>
+        <w:br/>
+        <w:t>Instruktor: Dennis Franck.</w:t>
+      </w:r>
+      <w:r>
+        <w:rPr>
+          <w:rFonts w:cs="Arial"/>
+          <w:lang w:val="da-DK"/>
+        </w:rPr>
+        <w:br/>
+        <w:t>Lærer: Georg Strøm.</w:t>
+      </w:r>
+    </w:p>
+    <w:p>
+      <w:pPr>
+        <w:tabs>
+          <w:tab w:val="left" w:pos="1418"/>
+        </w:tabs>
+        <w:spacing w:after="0" w:line="240" w:lineRule="auto"/>
+        <w:ind w:left="1418" w:hanging="1418"/>
+        <w:rPr>
+          <w:rFonts w:cs="Arial"/>
+          <w:lang w:val="da-DK"/>
+        </w:rPr>
+      </w:pPr>
+      <w:r>
+        <w:rPr>
+          <w:rFonts w:cs="Arial"/>
+          <w:b/>
+          <w:lang w:val="da-DK"/>
+        </w:rPr>
+        <w:t>Baggrund:</w:t>
+      </w:r>
+      <w:r>
+        <w:rPr>
+          <w:rFonts w:cs="Arial"/>
+          <w:b/>
+          <w:lang w:val="da-DK"/>
+        </w:rPr>
+        <w:tab/>
+      </w:r>
+      <w:r>
+        <w:rPr>
+          <w:rFonts w:cs="Arial"/>
+          <w:lang w:val="da-DK"/>
+        </w:rPr>
+        <w:t>Der er blevet bedt om et Sudoku-program, der kan assistere i undervisningen i matematik i 1.-3. klasse. Programmet skal indeholde en Sudokugenerator samt en grænseflade der viser de genererede Sudokuer samt kan bruges til at løse dem.</w:t>
+      </w:r>
+    </w:p>
+    <w:p>
+      <w:pPr>
+        <w:tabs>
+          <w:tab w:val="left" w:pos="1418"/>
+        </w:tabs>
+        <w:spacing w:after="0" w:line="240" w:lineRule="auto"/>
+        <w:ind w:left="1418" w:hanging="1418"/>
+        <w:rPr>
+          <w:rFonts w:asciiTheme="majorHAnsi" w:eastAsiaTheme="majorEastAsia" w:hAnsiTheme="majorHAnsi" w:cstheme="majorBidi"/>
+          <w:b/>
+          <w:bCs/>
+          <w:color w:val="0B5294" w:themeColor="accent1" w:themeShade="BF"/>
+          <w:sz w:val="28"/>
+          <w:szCs w:val="28"/>
+          <w:lang w:val="da-DK"/>
+        </w:rPr>
+      </w:pPr>
+      <w:r>
+        <w:rPr>
+          <w:rFonts w:cs="Arial"/>
+          <w:b/>
+          <w:lang w:val="da-DK"/>
+        </w:rPr>
+        <w:t>Formål:</w:t>
+      </w:r>
+      <w:r>
+        <w:rPr>
+          <w:rFonts w:cs="Arial"/>
+          <w:b/>
+          <w:lang w:val="da-DK"/>
+        </w:rPr>
+        <w:tab/>
+      </w:r>
+      <w:r>
+        <w:rPr>
+          <w:rFonts w:cs="Arial"/>
+          <w:lang w:val="da-DK"/>
+        </w:rPr>
+        <w:t>At lave et Sudoku-program, der er let at bruge for børn samt kan assistere dem ved løsning af opgaverne, så det kan gøres lettere (og forhåbentlig sjovere) for børnene i de mindre folkeskoleklasser at lave deres lektier til matematikundervisningen. Desuden kan det gøre arbejdet med und</w:t>
+      </w:r>
+      <w:r>
+        <w:rPr>
+          <w:rFonts w:cs="Arial"/>
+          <w:lang w:val="da-DK"/>
+        </w:rPr>
+        <w:t>ervisningen lettere for læreren.</w:t>
+      </w:r>
+    </w:p>
+    <w:p>
+      <w:pPr>
+        <w:rPr>
+          <w:lang w:val="da-DK"/>
+        </w:rPr>
+      </w:pPr>
+    </w:p>
+    <w:sdt>
+      <w:sdtPr>
+        <w:rPr>
+          <w:rFonts w:asciiTheme="minorHAnsi" w:eastAsiaTheme="minorHAnsi" w:hAnsiTheme="minorHAnsi" w:cstheme="minorBidi"/>
+          <w:b w:val="0"/>
+          <w:bCs w:val="0"/>
+          <w:color w:val="auto"/>
+          <w:sz w:val="22"/>
+          <w:szCs w:val="22"/>
+          <w:lang w:val="en-US"/>
+        </w:rPr>
+        <w:id w:val="38042365"/>
+        <w:docPartObj>
+          <w:docPartGallery w:val="Table of Contents"/>
+          <w:docPartUnique/>
+        </w:docPartObj>
+      </w:sdtPr>
+      <w:sdtContent>
+        <w:bookmarkStart w:id="2" w:name="_Toc168836424" w:displacedByCustomXml="prev"/>
+        <w:p>
+          <w:pPr>
+            <w:pStyle w:val="Heading1"/>
+          </w:pPr>
+          <w:r>
+            <w:rPr>
+              <w:rStyle w:val="Heading1Char"/>
+              <w:b/>
+            </w:rPr>
+            <w:t>Indholdsfortegnelse</w:t>
+          </w:r>
+          <w:bookmarkEnd w:id="2"/>
+        </w:p>
+        <w:p>
+          <w:pPr>
+            <w:pStyle w:val="TOC1"/>
+            <w:rPr>
+              <w:rFonts w:eastAsiaTheme="minorEastAsia"/>
+              <w:noProof/>
+              <w:lang w:val="da-DK" w:eastAsia="da-DK"/>
+            </w:rPr>
+          </w:pPr>
+          <w:r>
+            <w:fldChar w:fldCharType="begin"/>
+          </w:r>
+          <w:r>
+            <w:instrText xml:space="preserve"> TOC \o "1-3" \h \z \u </w:instrText>
+          </w:r>
+          <w:r>
+            <w:fldChar w:fldCharType="separate"/>
+          </w:r>
+          <w:hyperlink w:anchor="_Toc168836423" w:history="1">
+            <w:r>
+              <w:rPr>
+                <w:rStyle w:val="Hyperlink"/>
+                <w:noProof/>
+              </w:rPr>
+              <w:t>1.</w:t>
+            </w:r>
+            <w:r>
+              <w:rPr>
+                <w:rFonts w:eastAsiaTheme="minorEastAsia"/>
+                <w:noProof/>
+                <w:lang w:val="da-DK" w:eastAsia="da-DK"/>
+              </w:rPr>
+              <w:tab/>
+            </w:r>
+            <w:r>
+              <w:rPr>
+                <w:rStyle w:val="Hyperlink"/>
+                <w:noProof/>
+              </w:rPr>
+              <w:t>Formalia</w:t>
+            </w:r>
+            <w:r>
+              <w:rPr>
+                <w:noProof/>
+                <w:webHidden/>
+              </w:rPr>
+              <w:tab/>
+            </w:r>
+            <w:r>
+              <w:rPr>
+                <w:noProof/>
+                <w:webHidden/>
+              </w:rPr>
+              <w:fldChar w:fldCharType="begin"/>
+            </w:r>
+            <w:r>
+              <w:rPr>
+                <w:noProof/>
+                <w:webHidden/>
+              </w:rPr>
+              <w:instrText xml:space="preserve"> PAGEREF _Toc168836423 \h </w:instrText>
+            </w:r>
+            <w:r>
+              <w:rPr>
+                <w:noProof/>
+                <w:webHidden/>
+              </w:rPr>
+            </w:r>
+            <w:r>
+              <w:rPr>
+                <w:noProof/>
+                <w:webHidden/>
+              </w:rPr>
+              <w:fldChar w:fldCharType="separate"/>
+            </w:r>
+            <w:r>
+              <w:rPr>
+                <w:noProof/>
+                <w:webHidden/>
+              </w:rPr>
+              <w:t>1</w:t>
+            </w:r>
+            <w:r>
+              <w:rPr>
+                <w:noProof/>
+                <w:webHidden/>
+              </w:rPr>
+              <w:fldChar w:fldCharType="end"/>
+            </w:r>
+          </w:hyperlink>
+        </w:p>
+        <w:p>
+          <w:pPr>
+            <w:pStyle w:val="TOC1"/>
+            <w:rPr>
+              <w:rFonts w:eastAsiaTheme="minorEastAsia"/>
+              <w:noProof/>
+              <w:lang w:val="da-DK" w:eastAsia="da-DK"/>
+            </w:rPr>
+          </w:pPr>
+          <w:hyperlink w:anchor="_Toc168836424" w:history="1">
+            <w:r>
+              <w:rPr>
+                <w:rStyle w:val="Hyperlink"/>
+                <w:noProof/>
+              </w:rPr>
+              <w:t>2.</w:t>
+            </w:r>
+            <w:r>
+              <w:rPr>
+                <w:rFonts w:eastAsiaTheme="minorEastAsia"/>
+                <w:noProof/>
+                <w:lang w:val="da-DK" w:eastAsia="da-DK"/>
+              </w:rPr>
+              <w:tab/>
+            </w:r>
+            <w:r>
+              <w:rPr>
+                <w:rStyle w:val="Hyperlink"/>
+                <w:noProof/>
+              </w:rPr>
+              <w:t>Indholdsfortegnelse</w:t>
+            </w:r>
+            <w:r>
+              <w:rPr>
+                <w:noProof/>
+                <w:webHidden/>
+              </w:rPr>
+              <w:tab/>
+            </w:r>
+            <w:r>
+              <w:rPr>
+                <w:noProof/>
+                <w:webHidden/>
+              </w:rPr>
+              <w:fldChar w:fldCharType="begin"/>
+            </w:r>
+            <w:r>
+              <w:rPr>
+                <w:noProof/>
+                <w:webHidden/>
+              </w:rPr>
+              <w:instrText xml:space="preserve"> PAGEREF _Toc168836424 \h </w:instrText>
+            </w:r>
+            <w:r>
+              <w:rPr>
+                <w:noProof/>
+                <w:webHidden/>
+              </w:rPr>
+            </w:r>
+            <w:r>
+              <w:rPr>
+                <w:noProof/>
+                <w:webHidden/>
+              </w:rPr>
+              <w:fldChar w:fldCharType="separate"/>
+            </w:r>
+            <w:r>
+              <w:rPr>
+                <w:noProof/>
+                <w:webHidden/>
+              </w:rPr>
+              <w:t>1</w:t>
+            </w:r>
+            <w:r>
+              <w:rPr>
+                <w:noProof/>
+                <w:webHidden/>
+              </w:rPr>
+              <w:fldChar w:fldCharType="end"/>
+            </w:r>
+          </w:hyperlink>
+        </w:p>
+        <w:p>
+          <w:pPr>
+            <w:pStyle w:val="TOC1"/>
+            <w:rPr>
+              <w:rFonts w:eastAsiaTheme="minorEastAsia"/>
+              <w:noProof/>
+              <w:lang w:val="da-DK" w:eastAsia="da-DK"/>
+            </w:rPr>
+          </w:pPr>
+          <w:hyperlink w:anchor="_Toc168836425" w:history="1">
+            <w:r>
+              <w:rPr>
+                <w:rStyle w:val="Hyperlink"/>
+                <w:noProof/>
+              </w:rPr>
+              <w:t>3.</w:t>
+            </w:r>
+            <w:r>
+              <w:rPr>
+                <w:rFonts w:eastAsiaTheme="minorEastAsia"/>
+                <w:noProof/>
+                <w:lang w:val="da-DK" w:eastAsia="da-DK"/>
+              </w:rPr>
+              <w:tab/>
+            </w:r>
+            <w:r>
+              <w:rPr>
+                <w:rStyle w:val="Hyperlink"/>
+                <w:noProof/>
+              </w:rPr>
+              <w:t>Brugervejledning til Sudokuspillet</w:t>
+            </w:r>
+            <w:r>
+              <w:rPr>
+                <w:noProof/>
+                <w:webHidden/>
+              </w:rPr>
+              <w:tab/>
+            </w:r>
+            <w:r>
+              <w:rPr>
+                <w:noProof/>
+                <w:webHidden/>
+              </w:rPr>
+              <w:fldChar w:fldCharType="begin"/>
+            </w:r>
+            <w:r>
+              <w:rPr>
+                <w:noProof/>
+                <w:webHidden/>
+              </w:rPr>
+              <w:instrText xml:space="preserve"> PAGEREF _Toc168836425 \h </w:instrText>
+            </w:r>
+            <w:r>
+              <w:rPr>
+                <w:noProof/>
+                <w:webHidden/>
+              </w:rPr>
+            </w:r>
+            <w:r>
+              <w:rPr>
+                <w:noProof/>
+                <w:webHidden/>
+              </w:rPr>
+              <w:fldChar w:fldCharType="separate"/>
+            </w:r>
+            <w:r>
+              <w:rPr>
+                <w:noProof/>
+                <w:webHidden/>
+              </w:rPr>
+              <w:t>2</w:t>
+            </w:r>
+            <w:r>
+              <w:rPr>
+                <w:noProof/>
+                <w:webHidden/>
+              </w:rPr>
+              <w:fldChar w:fldCharType="end"/>
+            </w:r>
+          </w:hyperlink>
+        </w:p>
+        <w:p>
+          <w:r>
+            <w:fldChar w:fldCharType="end"/>
+          </w:r>
+        </w:p>
+      </w:sdtContent>
+    </w:sdt>
+    <w:p>
+      <w:pPr>
+        <w:rPr>
+          <w:rFonts w:asciiTheme="majorHAnsi" w:eastAsiaTheme="majorEastAsia" w:hAnsiTheme="majorHAnsi" w:cstheme="majorBidi"/>
+          <w:b/>
+          <w:bCs/>
+          <w:color w:val="0B5294" w:themeColor="accent1" w:themeShade="BF"/>
+          <w:sz w:val="28"/>
+          <w:szCs w:val="28"/>
+          <w:lang w:val="da-DK"/>
+        </w:rPr>
+      </w:pPr>
+    </w:p>
+    <w:p>
+      <w:pPr>
+        <w:rPr>
+          <w:rFonts w:asciiTheme="majorHAnsi" w:eastAsiaTheme="majorEastAsia" w:hAnsiTheme="majorHAnsi" w:cstheme="majorBidi"/>
+          <w:b/>
+          <w:bCs/>
+          <w:color w:val="0B5294" w:themeColor="accent1" w:themeShade="BF"/>
+          <w:sz w:val="28"/>
+          <w:szCs w:val="28"/>
+          <w:lang w:val="da-DK"/>
+        </w:rPr>
+      </w:pPr>
+      <w:r>
+        <w:br w:type="page"/>
+      </w:r>
+    </w:p>
+    <w:p>
+      <w:pPr>
+        <w:pStyle w:val="Heading1"/>
+      </w:pPr>
+      <w:bookmarkStart w:id="3" w:name="_Toc168836425"/>
+      <w:r>
+        <w:lastRenderedPageBreak/>
         <w:t>Brugervejledning</w:t>
       </w:r>
+      <w:r>
+        <w:t xml:space="preserve"> til Sudoku</w:t>
+      </w:r>
+      <w:r>
+        <w:t>spillet</w:t>
+      </w:r>
+      <w:bookmarkEnd w:id="3"/>
     </w:p>
     <w:p>
       <w:pPr>
@@ -81,7 +657,49 @@
                     <w:rPr>
                       <w:lang w:val="da-DK"/>
                     </w:rPr>
-                    <w:t>: viser det første skærmbillede "Vælg en sudoku"</w:t>
+                    <w:t xml:space="preserve">: </w:t>
+                  </w:r>
+                  <w:r>
+                    <w:rPr>
+                      <w:lang w:val="da-DK"/>
+                    </w:rPr>
+                    <w:t>D</w:t>
+                  </w:r>
+                  <w:r>
+                    <w:rPr>
+                      <w:lang w:val="da-DK"/>
+                    </w:rPr>
+                    <w:t>et første skærmbillede</w:t>
+                  </w:r>
+                  <w:r>
+                    <w:rPr>
+                      <w:lang w:val="da-DK"/>
+                    </w:rPr>
+                    <w:t>: ”</w:t>
+                  </w:r>
+                  <w:r>
+                    <w:rPr>
+                      <w:lang w:val="da-DK"/>
+                    </w:rPr>
+                    <w:t xml:space="preserve">Vælg en </w:t>
+                  </w:r>
+                  <w:r>
+                    <w:rPr>
+                      <w:lang w:val="da-DK"/>
+                    </w:rPr>
+                    <w:t>S</w:t>
+                  </w:r>
+                  <w:r>
+                    <w:rPr>
+                      <w:lang w:val="da-DK"/>
+                    </w:rPr>
+                    <w:t>udoku</w:t>
+                  </w:r>
+                  <w:r>
+                    <w:rPr>
+                      <w:lang w:val="da-DK"/>
+                    </w:rPr>
+                    <w:t>”</w:t>
                   </w:r>
                 </w:p>
               </w:txbxContent>
@@ -93,6 +711,7 @@
       <w:r>
         <w:rPr>
           <w:noProof/>
+          <w:lang w:val="da-DK" w:eastAsia="da-DK"/>
         </w:rPr>
         <w:drawing>
           <wp:anchor distT="0" distB="0" distL="114300" distR="114300" simplePos="0" relativeHeight="251658240" behindDoc="0" locked="0" layoutInCell="1" allowOverlap="1">
@@ -118,7 +737,7 @@
                     <pic:cNvPicPr/>
                   </pic:nvPicPr>
                   <pic:blipFill>
-                    <a:blip r:embed="rId4"/>
+                    <a:blip r:embed="rId8"/>
                     <a:stretch>
                       <a:fillRect/>
                     </a:stretch>
@@ -142,7 +761,19 @@
         <w:rPr>
           <w:lang w:val="da-DK"/>
         </w:rPr>
-        <w:t>Programmet køres fra en eksekverbar JAR fil. Det kræver at computeren kan køre java 1.5 eller højere. Det er også muligt at køre programmet som en applet i en browser (Internet Explorer v. 5.5+ eller Mozilla Firefox v. 1.5.x+).</w:t>
+        <w:t>Programmet køres fra en eksekverbar JAR fil. Det</w:t>
+      </w:r>
+      <w:r>
+        <w:rPr>
+          <w:lang w:val="da-DK"/>
+        </w:rPr>
+        <w:t xml:space="preserve"> kræver at computeren kan køre J</w:t>
+      </w:r>
+      <w:r>
+        <w:rPr>
+          <w:lang w:val="da-DK"/>
+        </w:rPr>
+        <w:t>ava 1.5 eller højere. Det er også muligt at køre programmet som en applet i en browser (Internet Explorer v. 5.5+ eller Mozilla Firefox v. 1.5.x+).</w:t>
       </w:r>
     </w:p>
     <w:p>
@@ -161,13 +792,103 @@
         <w:rPr>
           <w:lang w:val="da-DK"/>
         </w:rPr>
-        <w:t>vælg en sudoku</w:t>
-      </w:r>
-      <w:r>
-        <w:rPr>
-          <w:lang w:val="da-DK"/>
-        </w:rPr>
-        <w:t xml:space="preserve">” skærmen. Det er nu muligt at vælge mellem Let, Middel og Svær. De 3 indstillinger afgører hvor mange tal der skal fjernes fra sudoku spillepladen når den genereres. Når en af disse muligheder er valgt fortsætter programmet til næste skærmbillede hvor selve sudokupladen vises.  </w:t>
+        <w:t>V</w:t>
+      </w:r>
+      <w:r>
+        <w:rPr>
+          <w:lang w:val="da-DK"/>
+        </w:rPr>
+        <w:t xml:space="preserve">ælg en </w:t>
+      </w:r>
+      <w:r>
+        <w:rPr>
+          <w:lang w:val="da-DK"/>
+        </w:rPr>
+        <w:t>S</w:t>
+      </w:r>
+      <w:r>
+        <w:rPr>
+          <w:lang w:val="da-DK"/>
+        </w:rPr>
+        <w:t>udoku</w:t>
+      </w:r>
+      <w:r>
+        <w:rPr>
+          <w:lang w:val="da-DK"/>
+        </w:rPr>
+        <w:t xml:space="preserve">” skærmen. Det er nu muligt at vælge mellem </w:t>
+      </w:r>
+      <w:r>
+        <w:rPr>
+          <w:lang w:val="da-DK"/>
+        </w:rPr>
+        <w:t>de tre sværhedsgrader l</w:t>
+      </w:r>
+      <w:r>
+        <w:rPr>
+          <w:lang w:val="da-DK"/>
+        </w:rPr>
+        <w:t xml:space="preserve">et, </w:t>
+      </w:r>
+      <w:r>
+        <w:rPr>
+          <w:lang w:val="da-DK"/>
+        </w:rPr>
+        <w:t>m</w:t>
+      </w:r>
+      <w:r>
+        <w:rPr>
+          <w:lang w:val="da-DK"/>
+        </w:rPr>
+        <w:t xml:space="preserve">iddel </w:t>
+      </w:r>
+      <w:r>
+        <w:rPr>
+          <w:lang w:val="da-DK"/>
+        </w:rPr>
+        <w:t>eller</w:t>
+      </w:r>
+      <w:r>
+        <w:rPr>
+          <w:lang w:val="da-DK"/>
+        </w:rPr>
+        <w:t xml:space="preserve"> </w:t>
+      </w:r>
+      <w:r>
+        <w:rPr>
+          <w:lang w:val="da-DK"/>
+        </w:rPr>
+        <w:t>s</w:t>
+      </w:r>
+      <w:r>
+        <w:rPr>
+          <w:lang w:val="da-DK"/>
+        </w:rPr>
+        <w:t xml:space="preserve">vær. </w:t>
+      </w:r>
+      <w:r>
+        <w:rPr>
+          <w:lang w:val="da-DK"/>
+        </w:rPr>
+        <w:t xml:space="preserve">Den valgte indstilling </w:t>
+      </w:r>
+      <w:r>
+        <w:rPr>
+          <w:lang w:val="da-DK"/>
+        </w:rPr>
+        <w:t xml:space="preserve">afgør hvor mange tal der fjernes fra </w:t>
+      </w:r>
+      <w:r>
+        <w:rPr>
+          <w:lang w:val="da-DK"/>
+        </w:rPr>
+        <w:t>S</w:t>
+      </w:r>
+      <w:r>
+        <w:rPr>
+          <w:lang w:val="da-DK"/>
+        </w:rPr>
+        <w:t xml:space="preserve">udoku spillepladen når den genereres. Når en af disse muligheder er valgt fortsætter programmet til næste skærmbillede hvor selve sudokupladen vises.  </w:t>
       </w:r>
     </w:p>
     <w:p>
@@ -224,7 +945,7 @@
                     <w:rPr>
                       <w:lang w:val="da-DK"/>
                     </w:rPr>
-                    <w:t>: Viser "Sudoku" vinduet med spillepladen</w:t>
+                    <w:t>: Sudokuvinduet med spillepladen</w:t>
                   </w:r>
                 </w:p>
               </w:txbxContent>
@@ -236,6 +957,7 @@
       <w:r>
         <w:rPr>
           <w:noProof/>
+          <w:lang w:val="da-DK" w:eastAsia="da-DK"/>
         </w:rPr>
         <w:drawing>
           <wp:anchor distT="0" distB="0" distL="114300" distR="114300" simplePos="0" relativeHeight="251661312" behindDoc="0" locked="0" layoutInCell="1" allowOverlap="1">
@@ -261,7 +983,7 @@
                     <pic:cNvPicPr/>
                   </pic:nvPicPr>
                   <pic:blipFill>
-                    <a:blip r:embed="rId5"/>
+                    <a:blip r:embed="rId9"/>
                     <a:stretch>
                       <a:fillRect/>
                     </a:stretch>
@@ -285,7 +1007,79 @@
         <w:rPr>
           <w:lang w:val="da-DK"/>
         </w:rPr>
-        <w:t>I toppen af skærmbilledet findes menu linien.  Der findes to punkter der hver har to underpunkter. Det første er ”Spil”. Der har man mulighed for at starte et nyt spil og afslutte spillet.Det andet er ”Hjælp”. Der har man mulighed for at finde spillereglerne for sudoku og for at få et hint til at løse sudokuen.</w:t>
+        <w:t>I topp</w:t>
+      </w:r>
+      <w:r>
+        <w:rPr>
+          <w:lang w:val="da-DK"/>
+        </w:rPr>
+        <w:t>en af skærmbilledet findes menu</w:t>
+      </w:r>
+      <w:r>
+        <w:rPr>
+          <w:lang w:val="da-DK"/>
+        </w:rPr>
+        <w:t>lin</w:t>
+      </w:r>
+      <w:r>
+        <w:rPr>
+          <w:lang w:val="da-DK"/>
+        </w:rPr>
+        <w:t>j</w:t>
+      </w:r>
+      <w:r>
+        <w:rPr>
+          <w:lang w:val="da-DK"/>
+        </w:rPr>
+        <w:t>en.  Der findes to punkter der hver har to underpunkter. Det første er ”Spil”. Der har man mulighed for at starte et nyt spil og afslutte spillet.</w:t>
+      </w:r>
+      <w:r>
+        <w:rPr>
+          <w:lang w:val="da-DK"/>
+        </w:rPr>
+        <w:t xml:space="preserve"> </w:t>
+      </w:r>
+      <w:r>
+        <w:rPr>
+          <w:lang w:val="da-DK"/>
+        </w:rPr>
+        <w:t xml:space="preserve">Det andet </w:t>
+      </w:r>
+      <w:r>
+        <w:rPr>
+          <w:lang w:val="da-DK"/>
+        </w:rPr>
+        <w:t xml:space="preserve">menupunkt </w:t>
+      </w:r>
+      <w:r>
+        <w:rPr>
+          <w:lang w:val="da-DK"/>
+        </w:rPr>
+        <w:t xml:space="preserve">er ”Hjælp”. Der har man mulighed for at finde spillereglerne for </w:t>
+      </w:r>
+      <w:r>
+        <w:rPr>
+          <w:lang w:val="da-DK"/>
+        </w:rPr>
+        <w:t>S</w:t>
+      </w:r>
+      <w:r>
+        <w:rPr>
+          <w:lang w:val="da-DK"/>
+        </w:rPr>
+        <w:t xml:space="preserve">udoku og for at få et hint til at løse </w:t>
+      </w:r>
+      <w:r>
+        <w:rPr>
+          <w:lang w:val="da-DK"/>
+        </w:rPr>
+        <w:t>S</w:t>
+      </w:r>
+      <w:r>
+        <w:rPr>
+          <w:lang w:val="da-DK"/>
+        </w:rPr>
+        <w:t>udokuen.</w:t>
       </w:r>
     </w:p>
     <w:p>
@@ -335,6 +1129,7 @@
       <w:r>
         <w:rPr>
           <w:noProof/>
+          <w:lang w:val="da-DK" w:eastAsia="da-DK"/>
         </w:rPr>
         <w:lastRenderedPageBreak/>
         <w:drawing>
@@ -361,7 +1156,7 @@
                     <pic:cNvPicPr/>
                   </pic:nvPicPr>
                   <pic:blipFill>
-                    <a:blip r:embed="rId6"/>
+                    <a:blip r:embed="rId10"/>
                     <a:stretch>
                       <a:fillRect/>
                     </a:stretch>
@@ -396,13 +1191,8 @@
                       <w:noProof/>
                     </w:rPr>
                   </w:pPr>
-                  <w:proofErr w:type="spellStart"/>
                   <w:r>
-                    <w:t>Figur</w:t>
-                  </w:r>
-                  <w:proofErr w:type="spellEnd"/>
-                  <w:r>
-                    <w:t xml:space="preserve"> </w:t>
+                    <w:t xml:space="preserve">Figur </w:t>
                   </w:r>
                   <w:fldSimple w:instr=" SEQ Figur \* ARABIC ">
                     <w:r>
@@ -413,18 +1203,25 @@
                     </w:r>
                   </w:fldSimple>
                   <w:r>
-                    <w:t>: "</w:t>
+                    <w:t xml:space="preserve">: </w:t>
                   </w:r>
-                  <w:proofErr w:type="spellStart"/>
+                  <w:r>
+                    <w:t>“</w:t>
+                  </w:r>
                   <w:r>
                     <w:t>Tillykke</w:t>
                   </w:r>
-                  <w:proofErr w:type="spellEnd"/>
                   <w:r>
                     <w:rPr>
                       <w:noProof/>
                     </w:rPr>
-                    <w:t>" vinduet</w:t>
+                    <w:t>”-</w:t>
+                  </w:r>
+                  <w:r>
+                    <w:rPr>
+                      <w:noProof/>
+                    </w:rPr>
+                    <w:t>vinduet</w:t>
                   </w:r>
                 </w:p>
               </w:txbxContent>
@@ -448,13 +1245,556 @@
       </w:pPr>
     </w:p>
     <w:sectPr>
-      <w:pgSz w:w="12240" w:h="15840"/>
-      <w:pgMar w:top="1440" w:right="1440" w:bottom="1440" w:left="1440" w:header="708" w:footer="708" w:gutter="0"/>
+      <w:headerReference w:type="default" r:id="rId11"/>
+      <w:pgSz w:w="11907" w:h="16839" w:code="9"/>
+      <w:pgMar w:top="1701" w:right="1134" w:bottom="1701" w:left="1134" w:header="708" w:footer="708" w:gutter="0"/>
       <w:cols w:space="708"/>
       <w:docGrid w:linePitch="360"/>
     </w:sectPr>
   </w:body>
 </w:document>
+</file>
+
+<file path=word/endnotes.xml><?xml version="1.0" encoding="utf-8"?>
+<w:endnotes xmlns:ve="http://schemas.openxmlformats.org/markup-compatibility/2006" xmlns:o="urn:schemas-microsoft-com:office:office" xmlns:r="http://schemas.openxmlformats.org/officeDocument/2006/relationships" xmlns:m="http://schemas.openxmlformats.org/officeDocument/2006/math" xmlns:v="urn:schemas-microsoft-com:vml" xmlns:wp="http://schemas.openxmlformats.org/drawingml/2006/wordprocessingDrawing" xmlns:w10="urn:schemas-microsoft-com:office:word" xmlns:w="http://schemas.openxmlformats.org/wordprocessingml/2006/main" xmlns:wne="http://schemas.microsoft.com/office/word/2006/wordml">
+  <w:endnote w:type="separator" w:id="0">
+    <w:p>
+      <w:pPr>
+        <w:spacing w:after="0" w:line="240" w:lineRule="auto"/>
+      </w:pPr>
+      <w:r>
+        <w:separator/>
+      </w:r>
+    </w:p>
+  </w:endnote>
+  <w:endnote w:type="continuationSeparator" w:id="1">
+    <w:p>
+      <w:pPr>
+        <w:spacing w:after="0" w:line="240" w:lineRule="auto"/>
+      </w:pPr>
+      <w:r>
+        <w:continuationSeparator/>
+      </w:r>
+    </w:p>
+  </w:endnote>
+</w:endnotes>
+</file>
+
+<file path=word/footnotes.xml><?xml version="1.0" encoding="utf-8"?>
+<w:footnotes xmlns:ve="http://schemas.openxmlformats.org/markup-compatibility/2006" xmlns:o="urn:schemas-microsoft-com:office:office" xmlns:r="http://schemas.openxmlformats.org/officeDocument/2006/relationships" xmlns:m="http://schemas.openxmlformats.org/officeDocument/2006/math" xmlns:v="urn:schemas-microsoft-com:vml" xmlns:wp="http://schemas.openxmlformats.org/drawingml/2006/wordprocessingDrawing" xmlns:w10="urn:schemas-microsoft-com:office:word" xmlns:w="http://schemas.openxmlformats.org/wordprocessingml/2006/main" xmlns:wne="http://schemas.microsoft.com/office/word/2006/wordml">
+  <w:footnote w:type="separator" w:id="0">
+    <w:p>
+      <w:pPr>
+        <w:spacing w:after="0" w:line="240" w:lineRule="auto"/>
+      </w:pPr>
+      <w:r>
+        <w:separator/>
+      </w:r>
+    </w:p>
+  </w:footnote>
+  <w:footnote w:type="continuationSeparator" w:id="1">
+    <w:p>
+      <w:pPr>
+        <w:spacing w:after="0" w:line="240" w:lineRule="auto"/>
+      </w:pPr>
+      <w:r>
+        <w:continuationSeparator/>
+      </w:r>
+    </w:p>
+  </w:footnote>
+</w:footnotes>
+</file>
+
+<file path=word/header1.xml><?xml version="1.0" encoding="utf-8"?>
+<w:hdr xmlns:ve="http://schemas.openxmlformats.org/markup-compatibility/2006" xmlns:o="urn:schemas-microsoft-com:office:office" xmlns:r="http://schemas.openxmlformats.org/officeDocument/2006/relationships" xmlns:m="http://schemas.openxmlformats.org/officeDocument/2006/math" xmlns:v="urn:schemas-microsoft-com:vml" xmlns:wp="http://schemas.openxmlformats.org/drawingml/2006/wordprocessingDrawing" xmlns:w10="urn:schemas-microsoft-com:office:word" xmlns:w="http://schemas.openxmlformats.org/wordprocessingml/2006/main" xmlns:wne="http://schemas.microsoft.com/office/word/2006/wordml">
+  <w:tbl>
+    <w:tblPr>
+      <w:tblStyle w:val="TableGrid"/>
+      <w:tblW w:w="0" w:type="auto"/>
+      <w:tblBorders>
+        <w:top w:val="none" w:sz="0" w:space="0" w:color="auto"/>
+        <w:left w:val="none" w:sz="0" w:space="0" w:color="auto"/>
+        <w:bottom w:val="none" w:sz="0" w:space="0" w:color="auto"/>
+        <w:right w:val="none" w:sz="0" w:space="0" w:color="auto"/>
+        <w:insideH w:val="none" w:sz="0" w:space="0" w:color="auto"/>
+        <w:insideV w:val="none" w:sz="0" w:space="0" w:color="auto"/>
+      </w:tblBorders>
+      <w:tblLook w:val="04A0"/>
+    </w:tblPr>
+    <w:tblGrid>
+      <w:gridCol w:w="1845"/>
+      <w:gridCol w:w="6768"/>
+      <w:gridCol w:w="1165"/>
+    </w:tblGrid>
+    <w:tr>
+      <w:sdt>
+        <w:sdtPr>
+          <w:rPr>
+            <w:sz w:val="18"/>
+            <w:szCs w:val="18"/>
+          </w:rPr>
+          <w:alias w:val="Title"/>
+          <w:id w:val="7227267"/>
+          <w:placeholder>
+            <w:docPart w:val="52F20BD7C64B49EB815FC40A147541B5"/>
+          </w:placeholder>
+          <w:dataBinding w:prefixMappings="xmlns:ns0='http://purl.org/dc/elements/1.1/' xmlns:ns1='http://schemas.openxmlformats.org/package/2006/metadata/core-properties' " w:xpath="/ns1:coreProperties[1]/ns0:title[1]" w:storeItemID="{6C3C8BC8-F283-45AE-878A-BAB7291924A1}"/>
+          <w:text/>
+        </w:sdtPr>
+        <w:sdtContent>
+          <w:tc>
+            <w:tcPr>
+              <w:tcW w:w="1845" w:type="dxa"/>
+            </w:tcPr>
+            <w:p>
+              <w:pPr>
+                <w:pStyle w:val="Header"/>
+              </w:pPr>
+              <w:r>
+                <w:rPr>
+                  <w:sz w:val="18"/>
+                  <w:szCs w:val="18"/>
+                </w:rPr>
+                <w:t>Brugervejledning</w:t>
+              </w:r>
+            </w:p>
+          </w:tc>
+        </w:sdtContent>
+      </w:sdt>
+      <w:sdt>
+        <w:sdtPr>
+          <w:rPr>
+            <w:sz w:val="18"/>
+            <w:szCs w:val="18"/>
+          </w:rPr>
+          <w:alias w:val="Author"/>
+          <w:id w:val="7227269"/>
+          <w:dataBinding w:prefixMappings="xmlns:ns0='http://purl.org/dc/elements/1.1/' xmlns:ns1='http://schemas.openxmlformats.org/package/2006/metadata/core-properties' " w:xpath="/ns1:coreProperties[1]/ns0:creator[1]" w:storeItemID="{6C3C8BC8-F283-45AE-878A-BAB7291924A1}"/>
+          <w:text/>
+        </w:sdtPr>
+        <w:sdtContent>
+          <w:tc>
+            <w:tcPr>
+              <w:tcW w:w="6768" w:type="dxa"/>
+            </w:tcPr>
+            <w:p>
+              <w:pPr>
+                <w:pStyle w:val="Header"/>
+              </w:pPr>
+              <w:r>
+                <w:rPr>
+                  <w:sz w:val="18"/>
+                  <w:szCs w:val="18"/>
+                </w:rPr>
+                <w:t>Emil Erik Hansen, Julian Møller, Klaes Bo Rasmussen, Steen Nordsmark Pedersen</w:t>
+              </w:r>
+            </w:p>
+          </w:tc>
+        </w:sdtContent>
+      </w:sdt>
+      <w:sdt>
+        <w:sdtPr>
+          <w:rPr>
+            <w:sz w:val="18"/>
+            <w:szCs w:val="18"/>
+          </w:rPr>
+          <w:alias w:val="Company"/>
+          <w:id w:val="7227279"/>
+          <w:dataBinding w:prefixMappings="xmlns:ns0='http://schemas.openxmlformats.org/officeDocument/2006/extended-properties' " w:xpath="/ns0:Properties[1]/ns0:Company[1]" w:storeItemID="{6668398D-A668-4E3E-A5EB-62B293D839F1}"/>
+          <w:text/>
+        </w:sdtPr>
+        <w:sdtContent>
+          <w:tc>
+            <w:tcPr>
+              <w:tcW w:w="1165" w:type="dxa"/>
+            </w:tcPr>
+            <w:p>
+              <w:pPr>
+                <w:pStyle w:val="Header"/>
+              </w:pPr>
+              <w:r>
+                <w:rPr>
+                  <w:sz w:val="18"/>
+                  <w:szCs w:val="18"/>
+                </w:rPr>
+                <w:t>Gruppe 4</w:t>
+              </w:r>
+            </w:p>
+          </w:tc>
+        </w:sdtContent>
+      </w:sdt>
+    </w:tr>
+  </w:tbl>
+  <w:p>
+    <w:pPr>
+      <w:pStyle w:val="Header"/>
+    </w:pPr>
+  </w:p>
+  <w:p>
+    <w:pPr>
+      <w:pStyle w:val="Header"/>
+    </w:pPr>
+  </w:p>
+</w:hdr>
+</file>
+
+<file path=word/numbering.xml><?xml version="1.0" encoding="utf-8"?>
+<w:numbering xmlns:ve="http://schemas.openxmlformats.org/markup-compatibility/2006" xmlns:o="urn:schemas-microsoft-com:office:office" xmlns:r="http://schemas.openxmlformats.org/officeDocument/2006/relationships" xmlns:m="http://schemas.openxmlformats.org/officeDocument/2006/math" xmlns:v="urn:schemas-microsoft-com:vml" xmlns:wp="http://schemas.openxmlformats.org/drawingml/2006/wordprocessingDrawing" xmlns:w10="urn:schemas-microsoft-com:office:word" xmlns:w="http://schemas.openxmlformats.org/wordprocessingml/2006/main" xmlns:wne="http://schemas.microsoft.com/office/word/2006/wordml">
+  <w:abstractNum w:abstractNumId="0">
+    <w:nsid w:val="0A6443DE"/>
+    <w:multiLevelType w:val="multilevel"/>
+    <w:tmpl w:val="E8689B34"/>
+    <w:lvl w:ilvl="0">
+      <w:start w:val="1"/>
+      <w:numFmt w:val="decimal"/>
+      <w:lvlText w:val="%1."/>
+      <w:lvlJc w:val="left"/>
+      <w:pPr>
+        <w:ind w:left="360" w:hanging="360"/>
+      </w:pPr>
+      <w:rPr>
+        <w:rFonts w:hint="default"/>
+      </w:rPr>
+    </w:lvl>
+    <w:lvl w:ilvl="1">
+      <w:start w:val="1"/>
+      <w:numFmt w:val="decimal"/>
+      <w:lvlText w:val="%1.%2."/>
+      <w:lvlJc w:val="left"/>
+      <w:pPr>
+        <w:ind w:left="792" w:hanging="432"/>
+      </w:pPr>
+      <w:rPr>
+        <w:rFonts w:hint="default"/>
+      </w:rPr>
+    </w:lvl>
+    <w:lvl w:ilvl="2">
+      <w:start w:val="1"/>
+      <w:numFmt w:val="decimal"/>
+      <w:lvlText w:val="%1.%2.%3."/>
+      <w:lvlJc w:val="left"/>
+      <w:pPr>
+        <w:ind w:left="1224" w:hanging="504"/>
+      </w:pPr>
+      <w:rPr>
+        <w:rFonts w:hint="default"/>
+      </w:rPr>
+    </w:lvl>
+    <w:lvl w:ilvl="3">
+      <w:start w:val="1"/>
+      <w:numFmt w:val="decimal"/>
+      <w:lvlText w:val="%1.%2.%3.%4."/>
+      <w:lvlJc w:val="left"/>
+      <w:pPr>
+        <w:ind w:left="1728" w:hanging="648"/>
+      </w:pPr>
+      <w:rPr>
+        <w:rFonts w:hint="default"/>
+      </w:rPr>
+    </w:lvl>
+    <w:lvl w:ilvl="4">
+      <w:start w:val="1"/>
+      <w:numFmt w:val="decimal"/>
+      <w:lvlText w:val="%1.%2.%3.%4.%5."/>
+      <w:lvlJc w:val="left"/>
+      <w:pPr>
+        <w:ind w:left="2232" w:hanging="792"/>
+      </w:pPr>
+      <w:rPr>
+        <w:rFonts w:hint="default"/>
+      </w:rPr>
+    </w:lvl>
+    <w:lvl w:ilvl="5">
+      <w:start w:val="1"/>
+      <w:numFmt w:val="decimal"/>
+      <w:lvlText w:val="%1.%2.%3.%4.%5.%6."/>
+      <w:lvlJc w:val="left"/>
+      <w:pPr>
+        <w:ind w:left="2736" w:hanging="936"/>
+      </w:pPr>
+      <w:rPr>
+        <w:rFonts w:hint="default"/>
+      </w:rPr>
+    </w:lvl>
+    <w:lvl w:ilvl="6">
+      <w:start w:val="1"/>
+      <w:numFmt w:val="decimal"/>
+      <w:lvlText w:val="%1.%2.%3.%4.%5.%6.%7."/>
+      <w:lvlJc w:val="left"/>
+      <w:pPr>
+        <w:ind w:left="3240" w:hanging="1080"/>
+      </w:pPr>
+      <w:rPr>
+        <w:rFonts w:hint="default"/>
+      </w:rPr>
+    </w:lvl>
+    <w:lvl w:ilvl="7">
+      <w:start w:val="1"/>
+      <w:numFmt w:val="decimal"/>
+      <w:lvlText w:val="%1.%2.%3.%4.%5.%6.%7.%8."/>
+      <w:lvlJc w:val="left"/>
+      <w:pPr>
+        <w:ind w:left="3744" w:hanging="1224"/>
+      </w:pPr>
+      <w:rPr>
+        <w:rFonts w:hint="default"/>
+      </w:rPr>
+    </w:lvl>
+    <w:lvl w:ilvl="8">
+      <w:start w:val="1"/>
+      <w:numFmt w:val="decimal"/>
+      <w:lvlText w:val="%1.%2.%3.%4.%5.%6.%7.%8.%9."/>
+      <w:lvlJc w:val="left"/>
+      <w:pPr>
+        <w:ind w:left="4320" w:hanging="1440"/>
+      </w:pPr>
+      <w:rPr>
+        <w:rFonts w:hint="default"/>
+      </w:rPr>
+    </w:lvl>
+  </w:abstractNum>
+  <w:abstractNum w:abstractNumId="1">
+    <w:nsid w:val="2815637E"/>
+    <w:multiLevelType w:val="multilevel"/>
+    <w:tmpl w:val="62A6D186"/>
+    <w:lvl w:ilvl="0">
+      <w:start w:val="1"/>
+      <w:numFmt w:val="decimal"/>
+      <w:pStyle w:val="Heading1"/>
+      <w:lvlText w:val="%1."/>
+      <w:lvlJc w:val="left"/>
+      <w:pPr>
+        <w:ind w:left="360" w:hanging="360"/>
+      </w:pPr>
+      <w:rPr>
+        <w:rFonts w:hint="default"/>
+      </w:rPr>
+    </w:lvl>
+    <w:lvl w:ilvl="1">
+      <w:start w:val="1"/>
+      <w:numFmt w:val="decimal"/>
+      <w:pStyle w:val="Heading2"/>
+      <w:lvlText w:val="%1.%2."/>
+      <w:lvlJc w:val="left"/>
+      <w:pPr>
+        <w:ind w:left="792" w:hanging="432"/>
+      </w:pPr>
+      <w:rPr>
+        <w:rFonts w:hint="default"/>
+      </w:rPr>
+    </w:lvl>
+    <w:lvl w:ilvl="2">
+      <w:start w:val="1"/>
+      <w:numFmt w:val="decimal"/>
+      <w:pStyle w:val="Heading3"/>
+      <w:lvlText w:val="%1.%2.%3."/>
+      <w:lvlJc w:val="left"/>
+      <w:pPr>
+        <w:ind w:left="1224" w:hanging="504"/>
+      </w:pPr>
+      <w:rPr>
+        <w:rFonts w:hint="default"/>
+      </w:rPr>
+    </w:lvl>
+    <w:lvl w:ilvl="3">
+      <w:start w:val="1"/>
+      <w:numFmt w:val="decimal"/>
+      <w:lvlText w:val="%1.%2.%3.%4."/>
+      <w:lvlJc w:val="left"/>
+      <w:pPr>
+        <w:ind w:left="1728" w:hanging="648"/>
+      </w:pPr>
+      <w:rPr>
+        <w:rFonts w:hint="default"/>
+      </w:rPr>
+    </w:lvl>
+    <w:lvl w:ilvl="4">
+      <w:start w:val="1"/>
+      <w:numFmt w:val="decimal"/>
+      <w:lvlText w:val="%1.%2.%3.%4.%5."/>
+      <w:lvlJc w:val="left"/>
+      <w:pPr>
+        <w:ind w:left="2232" w:hanging="792"/>
+      </w:pPr>
+      <w:rPr>
+        <w:rFonts w:hint="default"/>
+      </w:rPr>
+    </w:lvl>
+    <w:lvl w:ilvl="5">
+      <w:start w:val="1"/>
+      <w:numFmt w:val="decimal"/>
+      <w:lvlText w:val="%1.%2.%3.%4.%5.%6."/>
+      <w:lvlJc w:val="left"/>
+      <w:pPr>
+        <w:ind w:left="2736" w:hanging="936"/>
+      </w:pPr>
+      <w:rPr>
+        <w:rFonts w:hint="default"/>
+      </w:rPr>
+    </w:lvl>
+    <w:lvl w:ilvl="6">
+      <w:start w:val="1"/>
+      <w:numFmt w:val="decimal"/>
+      <w:lvlText w:val="%1.%2.%3.%4.%5.%6.%7."/>
+      <w:lvlJc w:val="left"/>
+      <w:pPr>
+        <w:ind w:left="3240" w:hanging="1080"/>
+      </w:pPr>
+      <w:rPr>
+        <w:rFonts w:hint="default"/>
+      </w:rPr>
+    </w:lvl>
+    <w:lvl w:ilvl="7">
+      <w:start w:val="1"/>
+      <w:numFmt w:val="decimal"/>
+      <w:lvlText w:val="%1.%2.%3.%4.%5.%6.%7.%8."/>
+      <w:lvlJc w:val="left"/>
+      <w:pPr>
+        <w:ind w:left="3744" w:hanging="1224"/>
+      </w:pPr>
+      <w:rPr>
+        <w:rFonts w:hint="default"/>
+      </w:rPr>
+    </w:lvl>
+    <w:lvl w:ilvl="8">
+      <w:start w:val="1"/>
+      <w:numFmt w:val="decimal"/>
+      <w:lvlText w:val="%1.%2.%3.%4.%5.%6.%7.%8.%9."/>
+      <w:lvlJc w:val="left"/>
+      <w:pPr>
+        <w:ind w:left="4320" w:hanging="1440"/>
+      </w:pPr>
+      <w:rPr>
+        <w:rFonts w:hint="default"/>
+      </w:rPr>
+    </w:lvl>
+  </w:abstractNum>
+  <w:abstractNum w:abstractNumId="2">
+    <w:nsid w:val="3A1505A8"/>
+    <w:multiLevelType w:val="multilevel"/>
+    <w:tmpl w:val="04060025"/>
+    <w:lvl w:ilvl="0">
+      <w:start w:val="1"/>
+      <w:numFmt w:val="decimal"/>
+      <w:lvlText w:val="%1"/>
+      <w:lvlJc w:val="left"/>
+      <w:pPr>
+        <w:ind w:left="432" w:hanging="432"/>
+      </w:pPr>
+    </w:lvl>
+    <w:lvl w:ilvl="1">
+      <w:start w:val="1"/>
+      <w:numFmt w:val="decimal"/>
+      <w:lvlText w:val="%1.%2"/>
+      <w:lvlJc w:val="left"/>
+      <w:pPr>
+        <w:ind w:left="576" w:hanging="576"/>
+      </w:pPr>
+    </w:lvl>
+    <w:lvl w:ilvl="2">
+      <w:start w:val="1"/>
+      <w:numFmt w:val="decimal"/>
+      <w:lvlText w:val="%1.%2.%3"/>
+      <w:lvlJc w:val="left"/>
+      <w:pPr>
+        <w:ind w:left="720" w:hanging="720"/>
+      </w:pPr>
+    </w:lvl>
+    <w:lvl w:ilvl="3">
+      <w:start w:val="1"/>
+      <w:numFmt w:val="decimal"/>
+      <w:lvlText w:val="%1.%2.%3.%4"/>
+      <w:lvlJc w:val="left"/>
+      <w:pPr>
+        <w:ind w:left="864" w:hanging="864"/>
+      </w:pPr>
+    </w:lvl>
+    <w:lvl w:ilvl="4">
+      <w:start w:val="1"/>
+      <w:numFmt w:val="decimal"/>
+      <w:lvlText w:val="%1.%2.%3.%4.%5"/>
+      <w:lvlJc w:val="left"/>
+      <w:pPr>
+        <w:ind w:left="1008" w:hanging="1008"/>
+      </w:pPr>
+    </w:lvl>
+    <w:lvl w:ilvl="5">
+      <w:start w:val="1"/>
+      <w:numFmt w:val="decimal"/>
+      <w:lvlText w:val="%1.%2.%3.%4.%5.%6"/>
+      <w:lvlJc w:val="left"/>
+      <w:pPr>
+        <w:ind w:left="1152" w:hanging="1152"/>
+      </w:pPr>
+    </w:lvl>
+    <w:lvl w:ilvl="6">
+      <w:start w:val="1"/>
+      <w:numFmt w:val="decimal"/>
+      <w:lvlText w:val="%1.%2.%3.%4.%5.%6.%7"/>
+      <w:lvlJc w:val="left"/>
+      <w:pPr>
+        <w:ind w:left="1296" w:hanging="1296"/>
+      </w:pPr>
+    </w:lvl>
+    <w:lvl w:ilvl="7">
+      <w:start w:val="1"/>
+      <w:numFmt w:val="decimal"/>
+      <w:lvlText w:val="%1.%2.%3.%4.%5.%6.%7.%8"/>
+      <w:lvlJc w:val="left"/>
+      <w:pPr>
+        <w:ind w:left="1440" w:hanging="1440"/>
+      </w:pPr>
+    </w:lvl>
+    <w:lvl w:ilvl="8">
+      <w:start w:val="1"/>
+      <w:numFmt w:val="decimal"/>
+      <w:lvlText w:val="%1.%2.%3.%4.%5.%6.%7.%8.%9"/>
+      <w:lvlJc w:val="left"/>
+      <w:pPr>
+        <w:ind w:left="1584" w:hanging="1584"/>
+      </w:pPr>
+    </w:lvl>
+  </w:abstractNum>
+  <w:num w:numId="1">
+    <w:abstractNumId w:val="0"/>
+  </w:num>
+  <w:num w:numId="2">
+    <w:abstractNumId w:val="0"/>
+    <w:lvlOverride w:ilvl="0">
+      <w:startOverride w:val="1"/>
+    </w:lvlOverride>
+    <w:lvlOverride w:ilvl="1">
+      <w:startOverride w:val="1"/>
+    </w:lvlOverride>
+    <w:lvlOverride w:ilvl="2">
+      <w:startOverride w:val="1"/>
+    </w:lvlOverride>
+    <w:lvlOverride w:ilvl="3">
+      <w:startOverride w:val="1"/>
+    </w:lvlOverride>
+    <w:lvlOverride w:ilvl="4">
+      <w:startOverride w:val="1"/>
+    </w:lvlOverride>
+    <w:lvlOverride w:ilvl="5">
+      <w:startOverride w:val="1"/>
+    </w:lvlOverride>
+    <w:lvlOverride w:ilvl="6">
+      <w:startOverride w:val="1"/>
+    </w:lvlOverride>
+    <w:lvlOverride w:ilvl="7">
+      <w:startOverride w:val="1"/>
+    </w:lvlOverride>
+    <w:lvlOverride w:ilvl="8">
+      <w:startOverride w:val="1"/>
+    </w:lvlOverride>
+  </w:num>
+  <w:num w:numId="3">
+    <w:abstractNumId w:val="2"/>
+  </w:num>
+  <w:num w:numId="4">
+    <w:abstractNumId w:val="1"/>
+  </w:num>
+</w:numbering>
 </file>
 
 <file path=word/styles.xml><?xml version="1.0" encoding="utf-8"?>
@@ -625,10 +1965,13 @@
     <w:link w:val="Heading1Char"/>
     <w:uiPriority w:val="9"/>
     <w:qFormat/>
-    <w:rsid w:val="00566CBE"/>
+    <w:rsid w:val="001228D9"/>
     <w:pPr>
       <w:keepNext/>
       <w:keepLines/>
+      <w:numPr>
+        <w:numId w:val="4"/>
+      </w:numPr>
       <w:spacing w:before="480" w:after="0"/>
       <w:outlineLvl w:val="0"/>
     </w:pPr>
@@ -636,9 +1979,66 @@
       <w:rFonts w:asciiTheme="majorHAnsi" w:eastAsiaTheme="majorEastAsia" w:hAnsiTheme="majorHAnsi" w:cstheme="majorBidi"/>
       <w:b/>
       <w:bCs/>
-      <w:color w:val="365F91" w:themeColor="accent1" w:themeShade="BF"/>
+      <w:color w:val="0B5294" w:themeColor="accent1" w:themeShade="BF"/>
       <w:sz w:val="28"/>
       <w:szCs w:val="28"/>
+      <w:lang w:val="da-DK"/>
+    </w:rPr>
+  </w:style>
+  <w:style w:type="paragraph" w:styleId="Heading2">
+    <w:name w:val="heading 2"/>
+    <w:basedOn w:val="Normal"/>
+    <w:next w:val="Normal"/>
+    <w:link w:val="Heading2Char"/>
+    <w:uiPriority w:val="9"/>
+    <w:semiHidden/>
+    <w:unhideWhenUsed/>
+    <w:qFormat/>
+    <w:rsid w:val="001228D9"/>
+    <w:pPr>
+      <w:keepNext/>
+      <w:keepLines/>
+      <w:numPr>
+        <w:ilvl w:val="1"/>
+        <w:numId w:val="4"/>
+      </w:numPr>
+      <w:spacing w:before="200" w:after="0"/>
+      <w:outlineLvl w:val="1"/>
+    </w:pPr>
+    <w:rPr>
+      <w:rFonts w:asciiTheme="majorHAnsi" w:eastAsiaTheme="majorEastAsia" w:hAnsiTheme="majorHAnsi" w:cstheme="majorBidi"/>
+      <w:b/>
+      <w:bCs/>
+      <w:color w:val="0F6FC6" w:themeColor="accent1"/>
+      <w:sz w:val="26"/>
+      <w:szCs w:val="26"/>
+    </w:rPr>
+  </w:style>
+  <w:style w:type="paragraph" w:styleId="Heading3">
+    <w:name w:val="heading 3"/>
+    <w:basedOn w:val="Normal"/>
+    <w:next w:val="Normal"/>
+    <w:link w:val="Heading3Char"/>
+    <w:uiPriority w:val="9"/>
+    <w:semiHidden/>
+    <w:unhideWhenUsed/>
+    <w:qFormat/>
+    <w:rsid w:val="001228D9"/>
+    <w:pPr>
+      <w:keepNext/>
+      <w:keepLines/>
+      <w:numPr>
+        <w:ilvl w:val="2"/>
+        <w:numId w:val="4"/>
+      </w:numPr>
+      <w:spacing w:before="200" w:after="0"/>
+      <w:outlineLvl w:val="2"/>
+    </w:pPr>
+    <w:rPr>
+      <w:rFonts w:asciiTheme="majorHAnsi" w:eastAsiaTheme="majorEastAsia" w:hAnsiTheme="majorHAnsi" w:cstheme="majorBidi"/>
+      <w:b/>
+      <w:bCs/>
+      <w:color w:val="0F6FC6" w:themeColor="accent1"/>
     </w:rPr>
   </w:style>
   <w:style w:type="character" w:default="1" w:styleId="DefaultParagraphFont">
@@ -674,14 +2074,15 @@
     <w:basedOn w:val="DefaultParagraphFont"/>
     <w:link w:val="Heading1"/>
     <w:uiPriority w:val="9"/>
-    <w:rsid w:val="00566CBE"/>
+    <w:rsid w:val="001228D9"/>
     <w:rPr>
       <w:rFonts w:asciiTheme="majorHAnsi" w:eastAsiaTheme="majorEastAsia" w:hAnsiTheme="majorHAnsi" w:cstheme="majorBidi"/>
       <w:b/>
       <w:bCs/>
-      <w:color w:val="365F91" w:themeColor="accent1" w:themeShade="BF"/>
+      <w:color w:val="0B5294" w:themeColor="accent1" w:themeShade="BF"/>
       <w:sz w:val="28"/>
       <w:szCs w:val="28"/>
+      <w:lang w:val="da-DK"/>
     </w:rPr>
   </w:style>
   <w:style w:type="paragraph" w:styleId="BalloonText">
@@ -728,18 +2129,545 @@
     <w:rPr>
       <w:b/>
       <w:bCs/>
-      <w:color w:val="4F81BD" w:themeColor="accent1"/>
+      <w:color w:val="0F6FC6" w:themeColor="accent1"/>
       <w:sz w:val="18"/>
       <w:szCs w:val="18"/>
     </w:rPr>
   </w:style>
+  <w:style w:type="character" w:customStyle="1" w:styleId="Heading2Char">
+    <w:name w:val="Heading 2 Char"/>
+    <w:basedOn w:val="DefaultParagraphFont"/>
+    <w:link w:val="Heading2"/>
+    <w:uiPriority w:val="9"/>
+    <w:semiHidden/>
+    <w:rsid w:val="001228D9"/>
+    <w:rPr>
+      <w:rFonts w:asciiTheme="majorHAnsi" w:eastAsiaTheme="majorEastAsia" w:hAnsiTheme="majorHAnsi" w:cstheme="majorBidi"/>
+      <w:b/>
+      <w:bCs/>
+      <w:color w:val="0F6FC6" w:themeColor="accent1"/>
+      <w:sz w:val="26"/>
+      <w:szCs w:val="26"/>
+    </w:rPr>
+  </w:style>
+  <w:style w:type="character" w:customStyle="1" w:styleId="Heading3Char">
+    <w:name w:val="Heading 3 Char"/>
+    <w:basedOn w:val="DefaultParagraphFont"/>
+    <w:link w:val="Heading3"/>
+    <w:uiPriority w:val="9"/>
+    <w:semiHidden/>
+    <w:rsid w:val="001228D9"/>
+    <w:rPr>
+      <w:rFonts w:asciiTheme="majorHAnsi" w:eastAsiaTheme="majorEastAsia" w:hAnsiTheme="majorHAnsi" w:cstheme="majorBidi"/>
+      <w:b/>
+      <w:bCs/>
+      <w:color w:val="0F6FC6" w:themeColor="accent1"/>
+    </w:rPr>
+  </w:style>
+  <w:style w:type="character" w:styleId="PlaceholderText">
+    <w:name w:val="Placeholder Text"/>
+    <w:basedOn w:val="DefaultParagraphFont"/>
+    <w:uiPriority w:val="99"/>
+    <w:semiHidden/>
+    <w:rsid w:val="001228D9"/>
+    <w:rPr>
+      <w:color w:val="808080"/>
+    </w:rPr>
+  </w:style>
+  <w:style w:type="paragraph" w:styleId="Title">
+    <w:name w:val="Title"/>
+    <w:basedOn w:val="Normal"/>
+    <w:next w:val="Normal"/>
+    <w:link w:val="TitleChar"/>
+    <w:uiPriority w:val="10"/>
+    <w:qFormat/>
+    <w:rsid w:val="001228D9"/>
+    <w:pPr>
+      <w:pBdr>
+        <w:bottom w:val="single" w:sz="8" w:space="4" w:color="0F6FC6" w:themeColor="accent1"/>
+      </w:pBdr>
+      <w:spacing w:after="300" w:line="240" w:lineRule="auto"/>
+      <w:contextualSpacing/>
+    </w:pPr>
+    <w:rPr>
+      <w:rFonts w:asciiTheme="majorHAnsi" w:eastAsiaTheme="majorEastAsia" w:hAnsiTheme="majorHAnsi" w:cstheme="majorBidi"/>
+      <w:color w:val="03485B" w:themeColor="text2" w:themeShade="BF"/>
+      <w:spacing w:val="5"/>
+      <w:kern w:val="28"/>
+      <w:sz w:val="52"/>
+      <w:szCs w:val="52"/>
+    </w:rPr>
+  </w:style>
+  <w:style w:type="character" w:customStyle="1" w:styleId="TitleChar">
+    <w:name w:val="Title Char"/>
+    <w:basedOn w:val="DefaultParagraphFont"/>
+    <w:link w:val="Title"/>
+    <w:uiPriority w:val="10"/>
+    <w:rsid w:val="001228D9"/>
+    <w:rPr>
+      <w:rFonts w:asciiTheme="majorHAnsi" w:eastAsiaTheme="majorEastAsia" w:hAnsiTheme="majorHAnsi" w:cstheme="majorBidi"/>
+      <w:color w:val="03485B" w:themeColor="text2" w:themeShade="BF"/>
+      <w:spacing w:val="5"/>
+      <w:kern w:val="28"/>
+      <w:sz w:val="52"/>
+      <w:szCs w:val="52"/>
+    </w:rPr>
+  </w:style>
+  <w:style w:type="paragraph" w:styleId="Header">
+    <w:name w:val="header"/>
+    <w:basedOn w:val="Normal"/>
+    <w:link w:val="HeaderChar"/>
+    <w:uiPriority w:val="99"/>
+    <w:unhideWhenUsed/>
+    <w:rsid w:val="001228D9"/>
+    <w:pPr>
+      <w:tabs>
+        <w:tab w:val="center" w:pos="4819"/>
+        <w:tab w:val="right" w:pos="9638"/>
+      </w:tabs>
+      <w:spacing w:after="0" w:line="240" w:lineRule="auto"/>
+    </w:pPr>
+  </w:style>
+  <w:style w:type="character" w:customStyle="1" w:styleId="HeaderChar">
+    <w:name w:val="Header Char"/>
+    <w:basedOn w:val="DefaultParagraphFont"/>
+    <w:link w:val="Header"/>
+    <w:uiPriority w:val="99"/>
+    <w:rsid w:val="001228D9"/>
+  </w:style>
+  <w:style w:type="paragraph" w:styleId="Footer">
+    <w:name w:val="footer"/>
+    <w:basedOn w:val="Normal"/>
+    <w:link w:val="FooterChar"/>
+    <w:uiPriority w:val="99"/>
+    <w:semiHidden/>
+    <w:unhideWhenUsed/>
+    <w:rsid w:val="001228D9"/>
+    <w:pPr>
+      <w:tabs>
+        <w:tab w:val="center" w:pos="4819"/>
+        <w:tab w:val="right" w:pos="9638"/>
+      </w:tabs>
+      <w:spacing w:after="0" w:line="240" w:lineRule="auto"/>
+    </w:pPr>
+  </w:style>
+  <w:style w:type="character" w:customStyle="1" w:styleId="FooterChar">
+    <w:name w:val="Footer Char"/>
+    <w:basedOn w:val="DefaultParagraphFont"/>
+    <w:link w:val="Footer"/>
+    <w:uiPriority w:val="99"/>
+    <w:semiHidden/>
+    <w:rsid w:val="001228D9"/>
+  </w:style>
+  <w:style w:type="table" w:styleId="TableGrid">
+    <w:name w:val="Table Grid"/>
+    <w:basedOn w:val="TableNormal"/>
+    <w:uiPriority w:val="59"/>
+    <w:rsid w:val="001228D9"/>
+    <w:pPr>
+      <w:spacing w:after="0" w:line="240" w:lineRule="auto"/>
+    </w:pPr>
+    <w:rPr>
+      <w:lang w:val="da-DK"/>
+    </w:rPr>
+    <w:tblPr>
+      <w:tblInd w:w="0" w:type="dxa"/>
+      <w:tblBorders>
+        <w:top w:val="single" w:sz="4" w:space="0" w:color="000000" w:themeColor="text1"/>
+        <w:left w:val="single" w:sz="4" w:space="0" w:color="000000" w:themeColor="text1"/>
+        <w:bottom w:val="single" w:sz="4" w:space="0" w:color="000000" w:themeColor="text1"/>
+        <w:right w:val="single" w:sz="4" w:space="0" w:color="000000" w:themeColor="text1"/>
+        <w:insideH w:val="single" w:sz="4" w:space="0" w:color="000000" w:themeColor="text1"/>
+        <w:insideV w:val="single" w:sz="4" w:space="0" w:color="000000" w:themeColor="text1"/>
+      </w:tblBorders>
+      <w:tblCellMar>
+        <w:top w:w="0" w:type="dxa"/>
+        <w:left w:w="108" w:type="dxa"/>
+        <w:bottom w:w="0" w:type="dxa"/>
+        <w:right w:w="108" w:type="dxa"/>
+      </w:tblCellMar>
+    </w:tblPr>
+  </w:style>
+  <w:style w:type="paragraph" w:styleId="TOCHeading">
+    <w:name w:val="TOC Heading"/>
+    <w:basedOn w:val="Heading1"/>
+    <w:next w:val="Normal"/>
+    <w:uiPriority w:val="39"/>
+    <w:unhideWhenUsed/>
+    <w:qFormat/>
+    <w:rsid w:val="001228D9"/>
+    <w:pPr>
+      <w:numPr>
+        <w:numId w:val="0"/>
+      </w:numPr>
+      <w:outlineLvl w:val="9"/>
+    </w:pPr>
+  </w:style>
+  <w:style w:type="paragraph" w:styleId="TOC1">
+    <w:name w:val="toc 1"/>
+    <w:basedOn w:val="Normal"/>
+    <w:next w:val="Normal"/>
+    <w:autoRedefine/>
+    <w:uiPriority w:val="39"/>
+    <w:unhideWhenUsed/>
+    <w:rsid w:val="008D05B5"/>
+    <w:pPr>
+      <w:tabs>
+        <w:tab w:val="left" w:pos="440"/>
+        <w:tab w:val="right" w:leader="dot" w:pos="9629"/>
+      </w:tabs>
+      <w:spacing w:after="100"/>
+    </w:pPr>
+  </w:style>
+  <w:style w:type="character" w:styleId="Hyperlink">
+    <w:name w:val="Hyperlink"/>
+    <w:basedOn w:val="DefaultParagraphFont"/>
+    <w:uiPriority w:val="99"/>
+    <w:unhideWhenUsed/>
+    <w:rsid w:val="001228D9"/>
+    <w:rPr>
+      <w:color w:val="E2D700" w:themeColor="hyperlink"/>
+      <w:u w:val="single"/>
+    </w:rPr>
+  </w:style>
 </w:styles>
 </file>
 
+<file path=word/glossary/document.xml><?xml version="1.0" encoding="utf-8"?>
+<w:glossaryDocument xmlns:ve="http://schemas.openxmlformats.org/markup-compatibility/2006" xmlns:o="urn:schemas-microsoft-com:office:office" xmlns:r="http://schemas.openxmlformats.org/officeDocument/2006/relationships" xmlns:m="http://schemas.openxmlformats.org/officeDocument/2006/math" xmlns:v="urn:schemas-microsoft-com:vml" xmlns:wp="http://schemas.openxmlformats.org/drawingml/2006/wordprocessingDrawing" xmlns:w10="urn:schemas-microsoft-com:office:word" xmlns:w="http://schemas.openxmlformats.org/wordprocessingml/2006/main" xmlns:wne="http://schemas.microsoft.com/office/word/2006/wordml">
+  <w:docParts>
+    <w:docPart>
+      <w:docPartPr>
+        <w:name w:val="824B42BDA28049B3A76C4CB70DDF13A2"/>
+        <w:category>
+          <w:name w:val="General"/>
+          <w:gallery w:val="placeholder"/>
+        </w:category>
+        <w:types>
+          <w:type w:val="bbPlcHdr"/>
+        </w:types>
+        <w:behaviors>
+          <w:behavior w:val="content"/>
+        </w:behaviors>
+        <w:guid w:val="{A8A92094-3EDC-4B1C-9F8C-308B6A88003A}"/>
+      </w:docPartPr>
+      <w:docPartBody>
+        <w:p>
+          <w:r>
+            <w:rPr>
+              <w:rStyle w:val="PlaceholderText"/>
+            </w:rPr>
+            <w:t>[Title]</w:t>
+          </w:r>
+        </w:p>
+      </w:docPartBody>
+    </w:docPart>
+  </w:docParts>
+</w:glossaryDocument>
+</file>
+
+<file path=word/glossary/fontTable.xml><?xml version="1.0" encoding="utf-8"?>
+<w:fonts xmlns:r="http://schemas.openxmlformats.org/officeDocument/2006/relationships" xmlns:w="http://schemas.openxmlformats.org/wordprocessingml/2006/main">
+  <w:font w:name="Times New Roman">
+    <w:panose1 w:val="02020603050405020304"/>
+    <w:charset w:val="00"/>
+    <w:family w:val="roman"/>
+    <w:pitch w:val="variable"/>
+    <w:sig w:usb0="E0002AEF" w:usb1="C0007841" w:usb2="00000009" w:usb3="00000000" w:csb0="000001FF" w:csb1="00000000"/>
+  </w:font>
+  <w:font w:name="Constantia">
+    <w:panose1 w:val="02030602050306030303"/>
+    <w:charset w:val="00"/>
+    <w:family w:val="roman"/>
+    <w:pitch w:val="variable"/>
+    <w:sig w:usb0="A00002EF" w:usb1="4000204B" w:usb2="00000000" w:usb3="00000000" w:csb0="0000009F" w:csb1="00000000"/>
+  </w:font>
+  <w:font w:name="Calibri">
+    <w:panose1 w:val="020F0502020204030204"/>
+    <w:charset w:val="00"/>
+    <w:family w:val="swiss"/>
+    <w:pitch w:val="variable"/>
+    <w:sig w:usb0="A00002EF" w:usb1="4000207B" w:usb2="00000000" w:usb3="00000000" w:csb0="0000009F" w:csb1="00000000"/>
+  </w:font>
+  <w:font w:name="Tahoma">
+    <w:panose1 w:val="020B0604030504040204"/>
+    <w:charset w:val="00"/>
+    <w:family w:val="swiss"/>
+    <w:notTrueType/>
+    <w:pitch w:val="variable"/>
+    <w:sig w:usb0="00000003" w:usb1="00000000" w:usb2="00000000" w:usb3="00000000" w:csb0="00000001" w:csb1="00000000"/>
+  </w:font>
+  <w:font w:name="Arial">
+    <w:panose1 w:val="020B0604020202020204"/>
+    <w:charset w:val="00"/>
+    <w:family w:val="swiss"/>
+    <w:pitch w:val="variable"/>
+    <w:sig w:usb0="E0002AFF" w:usb1="C0007843" w:usb2="00000009" w:usb3="00000000" w:csb0="000001FF" w:csb1="00000000"/>
+  </w:font>
+  <w:font w:name="Cambria">
+    <w:panose1 w:val="02040503050406030204"/>
+    <w:charset w:val="00"/>
+    <w:family w:val="roman"/>
+    <w:pitch w:val="variable"/>
+    <w:sig w:usb0="A00002EF" w:usb1="4000004B" w:usb2="00000000" w:usb3="00000000" w:csb0="0000009F" w:csb1="00000000"/>
+  </w:font>
+</w:fonts>
+</file>
+
+<file path=word/glossary/settings.xml><?xml version="1.0" encoding="utf-8"?>
+<w:settings xmlns:o="urn:schemas-microsoft-com:office:office" xmlns:r="http://schemas.openxmlformats.org/officeDocument/2006/relationships" xmlns:m="http://schemas.openxmlformats.org/officeDocument/2006/math" xmlns:v="urn:schemas-microsoft-com:vml" xmlns:w10="urn:schemas-microsoft-com:office:word" xmlns:w="http://schemas.openxmlformats.org/wordprocessingml/2006/main" xmlns:sl="http://schemas.openxmlformats.org/schemaLibrary/2006/main">
+  <w:view w:val="normal"/>
+  <w:defaultTabStop w:val="1304"/>
+  <w:hyphenationZone w:val="425"/>
+  <w:characterSpacingControl w:val="doNotCompress"/>
+  <w:compat>
+    <w:useFELayout/>
+  </w:compat>
+  <w:rsids>
+    <w:rsidRoot w:val="00524D38"/>
+    <w:rsid w:val="00524D38"/>
+    <w:rsid w:val="00C2167A"/>
+  </w:rsids>
+  <m:mathPr>
+    <m:mathFont m:val="Cambria Math"/>
+    <m:brkBin m:val="before"/>
+    <m:brkBinSub m:val="--"/>
+    <m:smallFrac m:val="off"/>
+    <m:dispDef/>
+    <m:lMargin m:val="0"/>
+    <m:rMargin m:val="0"/>
+    <m:defJc m:val="centerGroup"/>
+    <m:wrapIndent m:val="1440"/>
+    <m:intLim m:val="subSup"/>
+    <m:naryLim m:val="undOvr"/>
+  </m:mathPr>
+  <w:themeFontLang w:val="da-DK"/>
+  <w:clrSchemeMapping w:bg1="light1" w:t1="dark1" w:bg2="light2" w:t2="dark2" w:accent1="accent1" w:accent2="accent2" w:accent3="accent3" w:accent4="accent4" w:accent5="accent5" w:accent6="accent6" w:hyperlink="hyperlink" w:followedHyperlink="followedHyperlink"/>
+  <w:decimalSymbol w:val=","/>
+  <w:listSeparator w:val=";"/>
+</w:settings>
+</file>
+
+<file path=word/glossary/styles.xml><?xml version="1.0" encoding="utf-8"?>
+<w:styles xmlns:r="http://schemas.openxmlformats.org/officeDocument/2006/relationships" xmlns:w="http://schemas.openxmlformats.org/wordprocessingml/2006/main">
+  <w:docDefaults>
+    <w:rPrDefault>
+      <w:rPr>
+        <w:rFonts w:asciiTheme="minorHAnsi" w:eastAsiaTheme="minorEastAsia" w:hAnsiTheme="minorHAnsi" w:cstheme="minorBidi"/>
+        <w:sz w:val="22"/>
+        <w:szCs w:val="22"/>
+        <w:lang w:val="da-DK" w:eastAsia="da-DK" w:bidi="ar-SA"/>
+      </w:rPr>
+    </w:rPrDefault>
+    <w:pPrDefault>
+      <w:pPr>
+        <w:spacing w:after="200" w:line="276" w:lineRule="auto"/>
+      </w:pPr>
+    </w:pPrDefault>
+  </w:docDefaults>
+  <w:latentStyles w:defLockedState="0" w:defUIPriority="99" w:defSemiHidden="1" w:defUnhideWhenUsed="1" w:defQFormat="0" w:count="267">
+    <w:lsdException w:name="Normal" w:semiHidden="0" w:uiPriority="0" w:unhideWhenUsed="0" w:qFormat="1"/>
+    <w:lsdException w:name="heading 1" w:semiHidden="0" w:uiPriority="9" w:unhideWhenUsed="0" w:qFormat="1"/>
+    <w:lsdException w:name="heading 2" w:uiPriority="9" w:qFormat="1"/>
+    <w:lsdException w:name="heading 3" w:uiPriority="9" w:qFormat="1"/>
+    <w:lsdException w:name="heading 4" w:uiPriority="9" w:qFormat="1"/>
+    <w:lsdException w:name="heading 5" w:uiPriority="9" w:qFormat="1"/>
+    <w:lsdException w:name="heading 6" w:uiPriority="9" w:qFormat="1"/>
+    <w:lsdException w:name="heading 7" w:uiPriority="9" w:qFormat="1"/>
+    <w:lsdException w:name="heading 8" w:uiPriority="9" w:qFormat="1"/>
+    <w:lsdException w:name="heading 9" w:uiPriority="9" w:qFormat="1"/>
+    <w:lsdException w:name="toc 1" w:uiPriority="39"/>
+    <w:lsdException w:name="toc 2" w:uiPriority="39"/>
+    <w:lsdException w:name="toc 3" w:uiPriority="39"/>
+    <w:lsdException w:name="toc 4" w:uiPriority="39"/>
+    <w:lsdException w:name="toc 5" w:uiPriority="39"/>
+    <w:lsdException w:name="toc 6" w:uiPriority="39"/>
+    <w:lsdException w:name="toc 7" w:uiPriority="39"/>
+    <w:lsdException w:name="toc 8" w:uiPriority="39"/>
+    <w:lsdException w:name="toc 9" w:uiPriority="39"/>
+    <w:lsdException w:name="caption" w:uiPriority="35" w:qFormat="1"/>
+    <w:lsdException w:name="Title" w:semiHidden="0" w:uiPriority="10" w:unhideWhenUsed="0" w:qFormat="1"/>
+    <w:lsdException w:name="Default Paragraph Font" w:uiPriority="1"/>
+    <w:lsdException w:name="Subtitle" w:semiHidden="0" w:uiPriority="11" w:unhideWhenUsed="0" w:qFormat="1"/>
+    <w:lsdException w:name="Strong" w:semiHidden="0" w:uiPriority="22" w:unhideWhenUsed="0" w:qFormat="1"/>
+    <w:lsdException w:name="Emphasis" w:semiHidden="0" w:uiPriority="20" w:unhideWhenUsed="0" w:qFormat="1"/>
+    <w:lsdException w:name="Table Grid" w:semiHidden="0" w:uiPriority="59" w:unhideWhenUsed="0"/>
+    <w:lsdException w:name="Placeholder Text" w:unhideWhenUsed="0"/>
+    <w:lsdException w:name="No Spacing" w:semiHidden="0" w:uiPriority="1" w:unhideWhenUsed="0" w:qFormat="1"/>
+    <w:lsdException w:name="Light Shading" w:semiHidden="0" w:uiPriority="60" w:unhideWhenUsed="0"/>
+    <w:lsdException w:name="Light List" w:semiHidden="0" w:uiPriority="61" w:unhideWhenUsed="0"/>
+    <w:lsdException w:name="Light Grid" w:semiHidden="0" w:uiPriority="62" w:unhideWhenUsed="0"/>
+    <w:lsdException w:name="Medium Shading 1" w:semiHidden="0" w:uiPriority="63" w:unhideWhenUsed="0"/>
+    <w:lsdException w:name="Medium Shading 2" w:semiHidden="0" w:uiPriority="64" w:unhideWhenUsed="0"/>
+    <w:lsdException w:name="Medium List 1" w:semiHidden="0" w:uiPriority="65" w:unhideWhenUsed="0"/>
+    <w:lsdException w:name="Medium List 2" w:semiHidden="0" w:uiPriority="66" w:unhideWhenUsed="0"/>
+    <w:lsdException w:name="Medium Grid 1" w:semiHidden="0" w:uiPriority="67" w:unhideWhenUsed="0"/>
+    <w:lsdException w:name="Medium Grid 2" w:semiHidden="0" w:uiPriority="68" w:unhideWhenUsed="0"/>
+    <w:lsdException w:name="Medium Grid 3" w:semiHidden="0" w:uiPriority="69" w:unhideWhenUsed="0"/>
+    <w:lsdException w:name="Dark List" w:semiHidden="0" w:uiPriority="70" w:unhideWhenUsed="0"/>
+    <w:lsdException w:name="Colorful Shading" w:semiHidden="0" w:uiPriority="71" w:unhideWhenUsed="0"/>
+    <w:lsdException w:name="Colorful List" w:semiHidden="0" w:uiPriority="72" w:unhideWhenUsed="0"/>
+    <w:lsdException w:name="Colorful Grid" w:semiHidden="0" w:uiPriority="73" w:unhideWhenUsed="0"/>
+    <w:lsdException w:name="Light Shading Accent 1" w:semiHidden="0" w:uiPriority="60" w:unhideWhenUsed="0"/>
+    <w:lsdException w:name="Light List Accent 1" w:semiHidden="0" w:uiPriority="61" w:unhideWhenUsed="0"/>
+    <w:lsdException w:name="Light Grid Accent 1" w:semiHidden="0" w:uiPriority="62" w:unhideWhenUsed="0"/>
+    <w:lsdException w:name="Medium Shading 1 Accent 1" w:semiHidden="0" w:uiPriority="63" w:unhideWhenUsed="0"/>
+    <w:lsdException w:name="Medium Shading 2 Accent 1" w:semiHidden="0" w:uiPriority="64" w:unhideWhenUsed="0"/>
+    <w:lsdException w:name="Medium List 1 Accent 1" w:semiHidden="0" w:uiPriority="65" w:unhideWhenUsed="0"/>
+    <w:lsdException w:name="Revision" w:unhideWhenUsed="0"/>
+    <w:lsdException w:name="List Paragraph" w:semiHidden="0" w:uiPriority="34" w:unhideWhenUsed="0" w:qFormat="1"/>
+    <w:lsdException w:name="Quote" w:semiHidden="0" w:uiPriority="29" w:unhideWhenUsed="0" w:qFormat="1"/>
+    <w:lsdException w:name="Intense Quote" w:semiHidden="0" w:uiPriority="30" w:unhideWhenUsed="0" w:qFormat="1"/>
+    <w:lsdException w:name="Medium List 2 Accent 1" w:semiHidden="0" w:uiPriority="66" w:unhideWhenUsed="0"/>
+    <w:lsdException w:name="Medium Grid 1 Accent 1" w:semiHidden="0" w:uiPriority="67" w:unhideWhenUsed="0"/>
+    <w:lsdException w:name="Medium Grid 2 Accent 1" w:semiHidden="0" w:uiPriority="68" w:unhideWhenUsed="0"/>
+    <w:lsdException w:name="Medium Grid 3 Accent 1" w:semiHidden="0" w:uiPriority="69" w:unhideWhenUsed="0"/>
+    <w:lsdException w:name="Dark List Accent 1" w:semiHidden="0" w:uiPriority="70" w:unhideWhenUsed="0"/>
+    <w:lsdException w:name="Colorful Shading Accent 1" w:semiHidden="0" w:uiPriority="71" w:unhideWhenUsed="0"/>
+    <w:lsdException w:name="Colorful List Accent 1" w:semiHidden="0" w:uiPriority="72" w:unhideWhenUsed="0"/>
+    <w:lsdException w:name="Colorful Grid Accent 1" w:semiHidden="0" w:uiPriority="73" w:unhideWhenUsed="0"/>
+    <w:lsdException w:name="Light Shading Accent 2" w:semiHidden="0" w:uiPriority="60" w:unhideWhenUsed="0"/>
+    <w:lsdException w:name="Light List Accent 2" w:semiHidden="0" w:uiPriority="61" w:unhideWhenUsed="0"/>
+    <w:lsdException w:name="Light Grid Accent 2" w:semiHidden="0" w:uiPriority="62" w:unhideWhenUsed="0"/>
+    <w:lsdException w:name="Medium Shading 1 Accent 2" w:semiHidden="0" w:uiPriority="63" w:unhideWhenUsed="0"/>
+    <w:lsdException w:name="Medium Shading 2 Accent 2" w:semiHidden="0" w:uiPriority="64" w:unhideWhenUsed="0"/>
+    <w:lsdException w:name="Medium List 1 Accent 2" w:semiHidden="0" w:uiPriority="65" w:unhideWhenUsed="0"/>
+    <w:lsdException w:name="Medium List 2 Accent 2" w:semiHidden="0" w:uiPriority="66" w:unhideWhenUsed="0"/>
+    <w:lsdException w:name="Medium Grid 1 Accent 2" w:semiHidden="0" w:uiPriority="67" w:unhideWhenUsed="0"/>
+    <w:lsdException w:name="Medium Grid 2 Accent 2" w:semiHidden="0" w:uiPriority="68" w:unhideWhenUsed="0"/>
+    <w:lsdException w:name="Medium Grid 3 Accent 2" w:semiHidden="0" w:uiPriority="69" w:unhideWhenUsed="0"/>
+    <w:lsdException w:name="Dark List Accent 2" w:semiHidden="0" w:uiPriority="70" w:unhideWhenUsed="0"/>
+    <w:lsdException w:name="Colorful Shading Accent 2" w:semiHidden="0" w:uiPriority="71" w:unhideWhenUsed="0"/>
+    <w:lsdException w:name="Colorful List Accent 2" w:semiHidden="0" w:uiPriority="72" w:unhideWhenUsed="0"/>
+    <w:lsdException w:name="Colorful Grid Accent 2" w:semiHidden="0" w:uiPriority="73" w:unhideWhenUsed="0"/>
+    <w:lsdException w:name="Light Shading Accent 3" w:semiHidden="0" w:uiPriority="60" w:unhideWhenUsed="0"/>
+    <w:lsdException w:name="Light List Accent 3" w:semiHidden="0" w:uiPriority="61" w:unhideWhenUsed="0"/>
+    <w:lsdException w:name="Light Grid Accent 3" w:semiHidden="0" w:uiPriority="62" w:unhideWhenUsed="0"/>
+    <w:lsdException w:name="Medium Shading 1 Accent 3" w:semiHidden="0" w:uiPriority="63" w:unhideWhenUsed="0"/>
+    <w:lsdException w:name="Medium Shading 2 Accent 3" w:semiHidden="0" w:uiPriority="64" w:unhideWhenUsed="0"/>
+    <w:lsdException w:name="Medium List 1 Accent 3" w:semiHidden="0" w:uiPriority="65" w:unhideWhenUsed="0"/>
+    <w:lsdException w:name="Medium List 2 Accent 3" w:semiHidden="0" w:uiPriority="66" w:unhideWhenUsed="0"/>
+    <w:lsdException w:name="Medium Grid 1 Accent 3" w:semiHidden="0" w:uiPriority="67" w:unhideWhenUsed="0"/>
+    <w:lsdException w:name="Medium Grid 2 Accent 3" w:semiHidden="0" w:uiPriority="68" w:unhideWhenUsed="0"/>
+    <w:lsdException w:name="Medium Grid 3 Accent 3" w:semiHidden="0" w:uiPriority="69" w:unhideWhenUsed="0"/>
+    <w:lsdException w:name="Dark List Accent 3" w:semiHidden="0" w:uiPriority="70" w:unhideWhenUsed="0"/>
+    <w:lsdException w:name="Colorful Shading Accent 3" w:semiHidden="0" w:uiPriority="71" w:unhideWhenUsed="0"/>
+    <w:lsdException w:name="Colorful List Accent 3" w:semiHidden="0" w:uiPriority="72" w:unhideWhenUsed="0"/>
+    <w:lsdException w:name="Colorful Grid Accent 3" w:semiHidden="0" w:uiPriority="73" w:unhideWhenUsed="0"/>
+    <w:lsdException w:name="Light Shading Accent 4" w:semiHidden="0" w:uiPriority="60" w:unhideWhenUsed="0"/>
+    <w:lsdException w:name="Light List Accent 4" w:semiHidden="0" w:uiPriority="61" w:unhideWhenUsed="0"/>
+    <w:lsdException w:name="Light Grid Accent 4" w:semiHidden="0" w:uiPriority="62" w:unhideWhenUsed="0"/>
+    <w:lsdException w:name="Medium Shading 1 Accent 4" w:semiHidden="0" w:uiPriority="63" w:unhideWhenUsed="0"/>
+    <w:lsdException w:name="Medium Shading 2 Accent 4" w:semiHidden="0" w:uiPriority="64" w:unhideWhenUsed="0"/>
+    <w:lsdException w:name="Medium List 1 Accent 4" w:semiHidden="0" w:uiPriority="65" w:unhideWhenUsed="0"/>
+    <w:lsdException w:name="Medium List 2 Accent 4" w:semiHidden="0" w:uiPriority="66" w:unhideWhenUsed="0"/>
+    <w:lsdException w:name="Medium Grid 1 Accent 4" w:semiHidden="0" w:uiPriority="67" w:unhideWhenUsed="0"/>
+    <w:lsdException w:name="Medium Grid 2 Accent 4" w:semiHidden="0" w:uiPriority="68" w:unhideWhenUsed="0"/>
+    <w:lsdException w:name="Medium Grid 3 Accent 4" w:semiHidden="0" w:uiPriority="69" w:unhideWhenUsed="0"/>
+    <w:lsdException w:name="Dark List Accent 4" w:semiHidden="0" w:uiPriority="70" w:unhideWhenUsed="0"/>
+    <w:lsdException w:name="Colorful Shading Accent 4" w:semiHidden="0" w:uiPriority="71" w:unhideWhenUsed="0"/>
+    <w:lsdException w:name="Colorful List Accent 4" w:semiHidden="0" w:uiPriority="72" w:unhideWhenUsed="0"/>
+    <w:lsdException w:name="Colorful Grid Accent 4" w:semiHidden="0" w:uiPriority="73" w:unhideWhenUsed="0"/>
+    <w:lsdException w:name="Light Shading Accent 5" w:semiHidden="0" w:uiPriority="60" w:unhideWhenUsed="0"/>
+    <w:lsdException w:name="Light List Accent 5" w:semiHidden="0" w:uiPriority="61" w:unhideWhenUsed="0"/>
+    <w:lsdException w:name="Light Grid Accent 5" w:semiHidden="0" w:uiPriority="62" w:unhideWhenUsed="0"/>
+    <w:lsdException w:name="Medium Shading 1 Accent 5" w:semiHidden="0" w:uiPriority="63" w:unhideWhenUsed="0"/>
+    <w:lsdException w:name="Medium Shading 2 Accent 5" w:semiHidden="0" w:uiPriority="64" w:unhideWhenUsed="0"/>
+    <w:lsdException w:name="Medium List 1 Accent 5" w:semiHidden="0" w:uiPriority="65" w:unhideWhenUsed="0"/>
+    <w:lsdException w:name="Medium List 2 Accent 5" w:semiHidden="0" w:uiPriority="66" w:unhideWhenUsed="0"/>
+    <w:lsdException w:name="Medium Grid 1 Accent 5" w:semiHidden="0" w:uiPriority="67" w:unhideWhenUsed="0"/>
+    <w:lsdException w:name="Medium Grid 2 Accent 5" w:semiHidden="0" w:uiPriority="68" w:unhideWhenUsed="0"/>
+    <w:lsdException w:name="Medium Grid 3 Accent 5" w:semiHidden="0" w:uiPriority="69" w:unhideWhenUsed="0"/>
+    <w:lsdException w:name="Dark List Accent 5" w:semiHidden="0" w:uiPriority="70" w:unhideWhenUsed="0"/>
+    <w:lsdException w:name="Colorful Shading Accent 5" w:semiHidden="0" w:uiPriority="71" w:unhideWhenUsed="0"/>
+    <w:lsdException w:name="Colorful List Accent 5" w:semiHidden="0" w:uiPriority="72" w:unhideWhenUsed="0"/>
+    <w:lsdException w:name="Colorful Grid Accent 5" w:semiHidden="0" w:uiPriority="73" w:unhideWhenUsed="0"/>
+    <w:lsdException w:name="Light Shading Accent 6" w:semiHidden="0" w:uiPriority="60" w:unhideWhenUsed="0"/>
+    <w:lsdException w:name="Light List Accent 6" w:semiHidden="0" w:uiPriority="61" w:unhideWhenUsed="0"/>
+    <w:lsdException w:name="Light Grid Accent 6" w:semiHidden="0" w:uiPriority="62" w:unhideWhenUsed="0"/>
+    <w:lsdException w:name="Medium Shading 1 Accent 6" w:semiHidden="0" w:uiPriority="63" w:unhideWhenUsed="0"/>
+    <w:lsdException w:name="Medium Shading 2 Accent 6" w:semiHidden="0" w:uiPriority="64" w:unhideWhenUsed="0"/>
+    <w:lsdException w:name="Medium List 1 Accent 6" w:semiHidden="0" w:uiPriority="65" w:unhideWhenUsed="0"/>
+    <w:lsdException w:name="Medium List 2 Accent 6" w:semiHidden="0" w:uiPriority="66" w:unhideWhenUsed="0"/>
+    <w:lsdException w:name="Medium Grid 1 Accent 6" w:semiHidden="0" w:uiPriority="67" w:unhideWhenUsed="0"/>
+    <w:lsdException w:name="Medium Grid 2 Accent 6" w:semiHidden="0" w:uiPriority="68" w:unhideWhenUsed="0"/>
+    <w:lsdException w:name="Medium Grid 3 Accent 6" w:semiHidden="0" w:uiPriority="69" w:unhideWhenUsed="0"/>
+    <w:lsdException w:name="Dark List Accent 6" w:semiHidden="0" w:uiPriority="70" w:unhideWhenUsed="0"/>
+    <w:lsdException w:name="Colorful Shading Accent 6" w:semiHidden="0" w:uiPriority="71" w:unhideWhenUsed="0"/>
+    <w:lsdException w:name="Colorful List Accent 6" w:semiHidden="0" w:uiPriority="72" w:unhideWhenUsed="0"/>
+    <w:lsdException w:name="Colorful Grid Accent 6" w:semiHidden="0" w:uiPriority="73" w:unhideWhenUsed="0"/>
+    <w:lsdException w:name="Subtle Emphasis" w:semiHidden="0" w:uiPriority="19" w:unhideWhenUsed="0" w:qFormat="1"/>
+    <w:lsdException w:name="Intense Emphasis" w:semiHidden="0" w:uiPriority="21" w:unhideWhenUsed="0" w:qFormat="1"/>
+    <w:lsdException w:name="Subtle Reference" w:semiHidden="0" w:uiPriority="31" w:unhideWhenUsed="0" w:qFormat="1"/>
+    <w:lsdException w:name="Intense Reference" w:semiHidden="0" w:uiPriority="32" w:unhideWhenUsed="0" w:qFormat="1"/>
+    <w:lsdException w:name="Book Title" w:semiHidden="0" w:uiPriority="33" w:unhideWhenUsed="0" w:qFormat="1"/>
+    <w:lsdException w:name="Bibliography" w:uiPriority="37"/>
+    <w:lsdException w:name="TOC Heading" w:uiPriority="39" w:qFormat="1"/>
+  </w:latentStyles>
+  <w:style w:type="paragraph" w:default="1" w:styleId="Normal">
+    <w:name w:val="Normal"/>
+    <w:qFormat/>
+    <w:rsid w:val="00C2167A"/>
+  </w:style>
+  <w:style w:type="character" w:default="1" w:styleId="DefaultParagraphFont">
+    <w:name w:val="Default Paragraph Font"/>
+    <w:uiPriority w:val="1"/>
+    <w:semiHidden/>
+    <w:unhideWhenUsed/>
+  </w:style>
+  <w:style w:type="table" w:default="1" w:styleId="TableNormal">
+    <w:name w:val="Normal Table"/>
+    <w:uiPriority w:val="99"/>
+    <w:semiHidden/>
+    <w:unhideWhenUsed/>
+    <w:qFormat/>
+    <w:tblPr>
+      <w:tblInd w:w="0" w:type="dxa"/>
+      <w:tblCellMar>
+        <w:top w:w="0" w:type="dxa"/>
+        <w:left w:w="108" w:type="dxa"/>
+        <w:bottom w:w="0" w:type="dxa"/>
+        <w:right w:w="108" w:type="dxa"/>
+      </w:tblCellMar>
+    </w:tblPr>
+  </w:style>
+  <w:style w:type="numbering" w:default="1" w:styleId="NoList">
+    <w:name w:val="No List"/>
+    <w:uiPriority w:val="99"/>
+    <w:semiHidden/>
+    <w:unhideWhenUsed/>
+  </w:style>
+  <w:style w:type="character" w:styleId="PlaceholderText">
+    <w:name w:val="Placeholder Text"/>
+    <w:basedOn w:val="DefaultParagraphFont"/>
+    <w:uiPriority w:val="99"/>
+    <w:semiHidden/>
+    <w:rsid w:val="00524D38"/>
+    <w:rPr>
+      <w:color w:val="808080"/>
+    </w:rPr>
+  </w:style>
+  <w:style w:type="paragraph" w:customStyle="1" w:styleId="35E2C21E48BE4C1F87AB36A9B2D667A0">
+    <w:name w:val="35E2C21E48BE4C1F87AB36A9B2D667A0"/>
+    <w:rsid w:val="00524D38"/>
+  </w:style>
+  <w:style w:type="paragraph" w:customStyle="1" w:styleId="52F20BD7C64B49EB815FC40A147541B5">
+    <w:name w:val="52F20BD7C64B49EB815FC40A147541B5"/>
+    <w:rsid w:val="00524D38"/>
+  </w:style>
+</w:styles>
+</file>
+
+<file path=word/glossary/webSettings.xml><?xml version="1.0" encoding="utf-8"?>
+<w:webSettings xmlns:r="http://schemas.openxmlformats.org/officeDocument/2006/relationships" xmlns:w="http://schemas.openxmlformats.org/wordprocessingml/2006/main">
+  <w:optimizeForBrowser/>
+</w:webSettings>
+</file>
+
 <file path=word/theme/theme1.xml><?xml version="1.0" encoding="utf-8"?>
-<a:theme xmlns:a="http://schemas.openxmlformats.org/drawingml/2006/main" name="Office Theme">
+<a:theme xmlns:a="http://schemas.openxmlformats.org/drawingml/2006/main" name="Flow">
   <a:themeElements>
-    <a:clrScheme name="Office">
+    <a:clrScheme name="Flow">
       <a:dk1>
         <a:sysClr val="windowText" lastClr="000000"/>
       </a:dk1>
@@ -747,80 +2675,46 @@
         <a:sysClr val="window" lastClr="FFFFFF"/>
       </a:lt1>
       <a:dk2>
-        <a:srgbClr val="1F497D"/>
+        <a:srgbClr val="04617B"/>
       </a:dk2>
       <a:lt2>
-        <a:srgbClr val="EEECE1"/>
+        <a:srgbClr val="DBF5F9"/>
       </a:lt2>
       <a:accent1>
-        <a:srgbClr val="4F81BD"/>
+        <a:srgbClr val="0F6FC6"/>
       </a:accent1>
       <a:accent2>
-        <a:srgbClr val="C0504D"/>
+        <a:srgbClr val="009DD9"/>
       </a:accent2>
       <a:accent3>
-        <a:srgbClr val="9BBB59"/>
+        <a:srgbClr val="0BD0D9"/>
       </a:accent3>
       <a:accent4>
-        <a:srgbClr val="8064A2"/>
+        <a:srgbClr val="10CF9B"/>
       </a:accent4>
       <a:accent5>
-        <a:srgbClr val="4BACC6"/>
+        <a:srgbClr val="7CCA62"/>
       </a:accent5>
       <a:accent6>
-        <a:srgbClr val="F79646"/>
+        <a:srgbClr val="A5C249"/>
       </a:accent6>
       <a:hlink>
-        <a:srgbClr val="0000FF"/>
+        <a:srgbClr val="E2D700"/>
       </a:hlink>
       <a:folHlink>
-        <a:srgbClr val="800080"/>
+        <a:srgbClr val="85DFD0"/>
       </a:folHlink>
     </a:clrScheme>
-    <a:fontScheme name="Office">
+    <a:fontScheme name="Flow">
       <a:majorFont>
-        <a:latin typeface="Cambria"/>
-        <a:ea typeface=""/>
-        <a:cs typeface=""/>
-        <a:font script="Jpan" typeface="ＭＳ ゴシック"/>
-        <a:font script="Hang" typeface="맑은 고딕"/>
-        <a:font script="Hans" typeface="宋体"/>
-        <a:font script="Hant" typeface="新細明體"/>
-        <a:font script="Arab" typeface="Times New Roman"/>
-        <a:font script="Hebr" typeface="Times New Roman"/>
-        <a:font script="Thai" typeface="Angsana New"/>
-        <a:font script="Ethi" typeface="Nyala"/>
-        <a:font script="Beng" typeface="Vrinda"/>
-        <a:font script="Gujr" typeface="Shruti"/>
-        <a:font script="Khmr" typeface="MoolBoran"/>
-        <a:font script="Knda" typeface="Tunga"/>
-        <a:font script="Guru" typeface="Raavi"/>
-        <a:font script="Cans" typeface="Euphemia"/>
-        <a:font script="Cher" typeface="Plantagenet Cherokee"/>
-        <a:font script="Yiii" typeface="Microsoft Yi Baiti"/>
-        <a:font script="Tibt" typeface="Microsoft Himalaya"/>
-        <a:font script="Thaa" typeface="MV Boli"/>
-        <a:font script="Deva" typeface="Mangal"/>
-        <a:font script="Telu" typeface="Gautami"/>
-        <a:font script="Taml" typeface="Latha"/>
-        <a:font script="Syrc" typeface="Estrangelo Edessa"/>
-        <a:font script="Orya" typeface="Kalinga"/>
-        <a:font script="Mlym" typeface="Kartika"/>
-        <a:font script="Laoo" typeface="DokChampa"/>
-        <a:font script="Sinh" typeface="Iskoola Pota"/>
-        <a:font script="Mong" typeface="Mongolian Baiti"/>
-        <a:font script="Viet" typeface="Times New Roman"/>
-        <a:font script="Uigh" typeface="Microsoft Uighur"/>
-      </a:majorFont>
-      <a:minorFont>
         <a:latin typeface="Calibri"/>
         <a:ea typeface=""/>
         <a:cs typeface=""/>
-        <a:font script="Jpan" typeface="ＭＳ 明朝"/>
-        <a:font script="Hang" typeface="맑은 고딕"/>
-        <a:font script="Hans" typeface="宋体"/>
-        <a:font script="Hant" typeface="新細明體"/>
-        <a:font script="Arab" typeface="Arial"/>
+        <a:font script="Jpan" typeface="ＭＳ Ｐゴシック"/>
+        <a:font script="Hang" typeface="HY중고딕"/>
+        <a:font script="Hans" typeface="隶书"/>
+        <a:font script="Hant" typeface="微軟正黑體"/>
+        <a:font script="Arab" typeface="Traditional Arabic"/>
         <a:font script="Hebr" typeface="Arial"/>
         <a:font script="Thai" typeface="Cordia New"/>
         <a:font script="Ethi" typeface="Nyala"/>
@@ -845,9 +2739,43 @@
         <a:font script="Mong" typeface="Mongolian Baiti"/>
         <a:font script="Viet" typeface="Arial"/>
         <a:font script="Uigh" typeface="Microsoft Uighur"/>
+      </a:majorFont>
+      <a:minorFont>
+        <a:latin typeface="Constantia"/>
+        <a:ea typeface=""/>
+        <a:cs typeface=""/>
+        <a:font script="Jpan" typeface="HGP明朝E"/>
+        <a:font script="Hang" typeface="HY신명조"/>
+        <a:font script="Hans" typeface="宋体"/>
+        <a:font script="Hant" typeface="新細明體"/>
+        <a:font script="Arab" typeface="Majalla UI"/>
+        <a:font script="Hebr" typeface="David"/>
+        <a:font script="Thai" typeface="Browallia New"/>
+        <a:font script="Ethi" typeface="Nyala"/>
+        <a:font script="Beng" typeface="Vrinda"/>
+        <a:font script="Gujr" typeface="Shruti"/>
+        <a:font script="Khmr" typeface="MoolBoran"/>
+        <a:font script="Knda" typeface="Tunga"/>
+        <a:font script="Guru" typeface="Raavi"/>
+        <a:font script="Cans" typeface="Euphemia"/>
+        <a:font script="Cher" typeface="Plantagenet Cherokee"/>
+        <a:font script="Yiii" typeface="Microsoft Yi Baiti"/>
+        <a:font script="Tibt" typeface="Microsoft Himalaya"/>
+        <a:font script="Thaa" typeface="MV Boli"/>
+        <a:font script="Deva" typeface="Mangal"/>
+        <a:font script="Telu" typeface="Gautami"/>
+        <a:font script="Taml" typeface="Latha"/>
+        <a:font script="Syrc" typeface="Estrangelo Edessa"/>
+        <a:font script="Orya" typeface="Kalinga"/>
+        <a:font script="Mlym" typeface="Kartika"/>
+        <a:font script="Laoo" typeface="DokChampa"/>
+        <a:font script="Sinh" typeface="Iskoola Pota"/>
+        <a:font script="Mong" typeface="Mongolian Baiti"/>
+        <a:font script="Viet" typeface="Times New Roman"/>
+        <a:font script="Uigh" typeface="Microsoft Uighur"/>
       </a:minorFont>
     </a:fontScheme>
-    <a:fmtScheme name="Office">
+    <a:fmtScheme name="Flow">
       <a:fillStyleLst>
         <a:solidFill>
           <a:schemeClr val="phClr"/>
@@ -856,55 +2784,66 @@
           <a:gsLst>
             <a:gs pos="0">
               <a:schemeClr val="phClr">
-                <a:tint val="50000"/>
-                <a:satMod val="300000"/>
+                <a:tint val="70000"/>
+                <a:satMod val="130000"/>
               </a:schemeClr>
             </a:gs>
-            <a:gs pos="35000">
+            <a:gs pos="43000">
               <a:schemeClr val="phClr">
-                <a:tint val="37000"/>
-                <a:satMod val="300000"/>
+                <a:tint val="44000"/>
+                <a:satMod val="165000"/>
+              </a:schemeClr>
+            </a:gs>
+            <a:gs pos="93000">
+              <a:schemeClr val="phClr">
+                <a:tint val="15000"/>
+                <a:satMod val="165000"/>
               </a:schemeClr>
             </a:gs>
             <a:gs pos="100000">
               <a:schemeClr val="phClr">
-                <a:tint val="15000"/>
-                <a:satMod val="350000"/>
+                <a:tint val="5000"/>
+                <a:satMod val="250000"/>
               </a:schemeClr>
             </a:gs>
           </a:gsLst>
-          <a:lin ang="16200000" scaled="1"/>
+          <a:path path="circle">
+            <a:fillToRect l="50000" t="130000" r="50000" b="-30000"/>
+          </a:path>
         </a:gradFill>
         <a:gradFill rotWithShape="1">
           <a:gsLst>
             <a:gs pos="0">
               <a:schemeClr val="phClr">
-                <a:shade val="51000"/>
-                <a:satMod val="130000"/>
+                <a:tint val="98000"/>
+                <a:shade val="25000"/>
+                <a:satMod val="250000"/>
               </a:schemeClr>
             </a:gs>
-            <a:gs pos="80000">
+            <a:gs pos="68000">
               <a:schemeClr val="phClr">
-                <a:shade val="93000"/>
-                <a:satMod val="130000"/>
+                <a:tint val="86000"/>
+                <a:satMod val="115000"/>
               </a:schemeClr>
             </a:gs>
             <a:gs pos="100000">
               <a:schemeClr val="phClr">
-                <a:shade val="94000"/>
-                <a:satMod val="135000"/>
+                <a:tint val="50000"/>
+                <a:satMod val="150000"/>
               </a:schemeClr>
             </a:gs>
           </a:gsLst>
-          <a:lin ang="16200000" scaled="0"/>
+          <a:path path="circle">
+            <a:fillToRect l="50000" t="130000" r="50000" b="-30000"/>
+          </a:path>
         </a:gradFill>
       </a:fillStyleLst>
       <a:lnStyleLst>
         <a:ln w="9525" cap="flat" cmpd="sng" algn="ctr">
           <a:solidFill>
             <a:schemeClr val="phClr">
-              <a:shade val="95000"/>
-              <a:satMod val="105000"/>
+              <a:shade val="50000"/>
+              <a:satMod val="103000"/>
             </a:schemeClr>
           </a:solidFill>
           <a:prstDash val="solid"/>
@@ -925,40 +2864,46 @@
       <a:effectStyleLst>
         <a:effectStyle>
           <a:effectLst>
-            <a:outerShdw blurRad="40000" dist="20000" dir="5400000" rotWithShape="0">
-              <a:srgbClr val="000000">
-                <a:alpha val="38000"/>
-              </a:srgbClr>
+            <a:outerShdw blurRad="57150" dist="38100" dir="5400000" algn="ctr" rotWithShape="0">
+              <a:schemeClr val="phClr">
+                <a:shade val="9000"/>
+                <a:satMod val="105000"/>
+                <a:alpha val="48000"/>
+              </a:schemeClr>
             </a:outerShdw>
           </a:effectLst>
         </a:effectStyle>
         <a:effectStyle>
           <a:effectLst>
-            <a:outerShdw blurRad="40000" dist="23000" dir="5400000" rotWithShape="0">
-              <a:srgbClr val="000000">
-                <a:alpha val="35000"/>
-              </a:srgbClr>
+            <a:outerShdw blurRad="57150" dist="38100" dir="5400000" algn="ctr" rotWithShape="0">
+              <a:schemeClr val="phClr">
+                <a:shade val="9000"/>
+                <a:satMod val="105000"/>
+                <a:alpha val="48000"/>
+              </a:schemeClr>
             </a:outerShdw>
           </a:effectLst>
         </a:effectStyle>
         <a:effectStyle>
           <a:effectLst>
-            <a:outerShdw blurRad="40000" dist="23000" dir="5400000" rotWithShape="0">
-              <a:srgbClr val="000000">
-                <a:alpha val="35000"/>
-              </a:srgbClr>
+            <a:outerShdw blurRad="57150" dist="38100" dir="5400000" algn="ctr" rotWithShape="0">
+              <a:schemeClr val="phClr">
+                <a:shade val="9000"/>
+                <a:satMod val="105000"/>
+                <a:alpha val="48000"/>
+              </a:schemeClr>
             </a:outerShdw>
           </a:effectLst>
           <a:scene3d>
-            <a:camera prst="orthographicFront">
+            <a:camera prst="orthographicFront" fov="0">
               <a:rot lat="0" lon="0" rev="0"/>
             </a:camera>
-            <a:lightRig rig="threePt" dir="t">
-              <a:rot lat="0" lon="0" rev="1200000"/>
+            <a:lightRig rig="glow" dir="tl">
+              <a:rot lat="0" lon="0" rev="900000"/>
             </a:lightRig>
           </a:scene3d>
-          <a:sp3d>
-            <a:bevelT w="63500" h="25400"/>
+          <a:sp3d prstMaterial="powder">
+            <a:bevelT w="25400" h="38100"/>
           </a:sp3d>
         </a:effectStyle>
       </a:effectStyleLst>
@@ -970,51 +2915,58 @@
           <a:gsLst>
             <a:gs pos="0">
               <a:schemeClr val="phClr">
-                <a:tint val="40000"/>
-                <a:satMod val="350000"/>
+                <a:tint val="80000"/>
+                <a:satMod val="400000"/>
               </a:schemeClr>
             </a:gs>
-            <a:gs pos="40000">
+            <a:gs pos="25000">
               <a:schemeClr val="phClr">
-                <a:tint val="45000"/>
-                <a:shade val="99000"/>
-                <a:satMod val="350000"/>
+                <a:tint val="83000"/>
+                <a:satMod val="320000"/>
               </a:schemeClr>
             </a:gs>
             <a:gs pos="100000">
               <a:schemeClr val="phClr">
-                <a:shade val="20000"/>
-                <a:satMod val="255000"/>
+                <a:shade val="15000"/>
+                <a:satMod val="320000"/>
               </a:schemeClr>
             </a:gs>
           </a:gsLst>
           <a:path path="circle">
-            <a:fillToRect l="50000" t="-80000" r="50000" b="180000"/>
+            <a:fillToRect l="10000" t="110000" r="10000" b="100000"/>
           </a:path>
         </a:gradFill>
-        <a:gradFill rotWithShape="1">
-          <a:gsLst>
-            <a:gs pos="0">
+        <a:blipFill>
+          <a:blip xmlns:r="http://schemas.openxmlformats.org/officeDocument/2006/relationships" r:embed="rId1">
+            <a:duotone>
               <a:schemeClr val="phClr">
-                <a:tint val="80000"/>
-                <a:satMod val="300000"/>
+                <a:shade val="90000"/>
+                <a:satMod val="150000"/>
               </a:schemeClr>
-            </a:gs>
-            <a:gs pos="100000">
               <a:schemeClr val="phClr">
-                <a:shade val="30000"/>
-                <a:satMod val="200000"/>
+                <a:tint val="88000"/>
+                <a:satMod val="150000"/>
               </a:schemeClr>
-            </a:gs>
-          </a:gsLst>
-          <a:path path="circle">
-            <a:fillToRect l="50000" t="50000" r="50000" b="50000"/>
-          </a:path>
-        </a:gradFill>
+            </a:duotone>
+          </a:blip>
+          <a:tile tx="0" ty="0" sx="65000" sy="65000" flip="none" algn="tl"/>
+        </a:blipFill>
       </a:bgFillStyleLst>
     </a:fmtScheme>
   </a:themeElements>
   <a:objectDefaults/>
   <a:extraClrSchemeLst/>
 </a:theme>
+</file>
+
+<file path=customXml/item1.xml><?xml version="1.0" encoding="utf-8"?>
+<b:Sources xmlns:b="http://schemas.openxmlformats.org/officeDocument/2006/bibliography" xmlns="http://schemas.openxmlformats.org/officeDocument/2006/bibliography" SelectedStyle="\APA.XSL" StyleName="APA"/>
+</file>
+
+<file path=customXml/itemProps1.xml><?xml version="1.0" encoding="utf-8"?>
+<ds:datastoreItem xmlns:ds="http://schemas.openxmlformats.org/officeDocument/2006/customXml" ds:itemID="{8E980B8C-33E3-4243-BEA6-3D278D7C590A}">
+  <ds:schemaRefs>
+    <ds:schemaRef ds:uri="http://schemas.openxmlformats.org/officeDocument/2006/bibliography"/>
+  </ds:schemaRefs>
+</ds:datastoreItem>
 </file>
</xml_diff>

<commit_message>
Last changes - as good as it gets now.
</commit_message>
<xml_diff>
--- a/dokumenter/Brugervejledning.docx
+++ b/dokumenter/Brugervejledning.docx
@@ -38,7 +38,7 @@
       <w:pPr>
         <w:pStyle w:val="Heading1"/>
       </w:pPr>
-      <w:bookmarkStart w:id="1" w:name="_Toc168904813"/>
+      <w:bookmarkStart w:id="1" w:name="_Toc168932149"/>
       <w:r>
         <w:t>Formalia</w:t>
       </w:r>
@@ -179,7 +179,7 @@
         </w:docPartObj>
       </w:sdtPr>
       <w:sdtContent>
-        <w:bookmarkStart w:id="2" w:name="_Toc168904814" w:displacedByCustomXml="prev"/>
+        <w:bookmarkStart w:id="2" w:name="_Toc168932150" w:displacedByCustomXml="prev"/>
         <w:p>
           <w:pPr>
             <w:pStyle w:val="Heading1"/>
@@ -199,6 +199,7 @@
             <w:rPr>
               <w:rFonts w:eastAsiaTheme="minorEastAsia"/>
               <w:noProof/>
+              <w:lang w:val="da-DK" w:eastAsia="da-DK"/>
             </w:rPr>
           </w:pPr>
           <w:r>
@@ -210,7 +211,7 @@
           <w:r>
             <w:fldChar w:fldCharType="separate"/>
           </w:r>
-          <w:hyperlink w:anchor="_Toc168904813" w:history="1">
+          <w:hyperlink w:anchor="_Toc168932149" w:history="1">
             <w:r>
               <w:rPr>
                 <w:rStyle w:val="Hyperlink"/>
@@ -222,6 +223,7 @@
               <w:rPr>
                 <w:rFonts w:eastAsiaTheme="minorEastAsia"/>
                 <w:noProof/>
+                <w:lang w:val="da-DK" w:eastAsia="da-DK"/>
               </w:rPr>
               <w:tab/>
             </w:r>
@@ -251,7 +253,7 @@
                 <w:noProof/>
                 <w:webHidden/>
               </w:rPr>
-              <w:instrText xml:space="preserve"> PAGEREF _Toc168904813 \h </w:instrText>
+              <w:instrText xml:space="preserve"> PAGEREF _Toc168932149 \h </w:instrText>
             </w:r>
             <w:r>
               <w:rPr>
@@ -288,9 +290,10 @@
             <w:rPr>
               <w:rFonts w:eastAsiaTheme="minorEastAsia"/>
               <w:noProof/>
+              <w:lang w:val="da-DK" w:eastAsia="da-DK"/>
             </w:rPr>
           </w:pPr>
-          <w:hyperlink w:anchor="_Toc168904814" w:history="1">
+          <w:hyperlink w:anchor="_Toc168932150" w:history="1">
             <w:r>
               <w:rPr>
                 <w:rStyle w:val="Hyperlink"/>
@@ -302,6 +305,7 @@
               <w:rPr>
                 <w:rFonts w:eastAsiaTheme="minorEastAsia"/>
                 <w:noProof/>
+                <w:lang w:val="da-DK" w:eastAsia="da-DK"/>
               </w:rPr>
               <w:tab/>
             </w:r>
@@ -331,7 +335,7 @@
                 <w:noProof/>
                 <w:webHidden/>
               </w:rPr>
-              <w:instrText xml:space="preserve"> PAGEREF _Toc168904814 \h </w:instrText>
+              <w:instrText xml:space="preserve"> PAGEREF _Toc168932150 \h </w:instrText>
             </w:r>
             <w:r>
               <w:rPr>
@@ -368,9 +372,10 @@
             <w:rPr>
               <w:rFonts w:eastAsiaTheme="minorEastAsia"/>
               <w:noProof/>
+              <w:lang w:val="da-DK" w:eastAsia="da-DK"/>
             </w:rPr>
           </w:pPr>
-          <w:hyperlink w:anchor="_Toc168904815" w:history="1">
+          <w:hyperlink w:anchor="_Toc168932151" w:history="1">
             <w:r>
               <w:rPr>
                 <w:rStyle w:val="Hyperlink"/>
@@ -382,6 +387,7 @@
               <w:rPr>
                 <w:rFonts w:eastAsiaTheme="minorEastAsia"/>
                 <w:noProof/>
+                <w:lang w:val="da-DK" w:eastAsia="da-DK"/>
               </w:rPr>
               <w:tab/>
             </w:r>
@@ -411,7 +417,7 @@
                 <w:noProof/>
                 <w:webHidden/>
               </w:rPr>
-              <w:instrText xml:space="preserve"> PAGEREF _Toc168904815 \h </w:instrText>
+              <w:instrText xml:space="preserve"> PAGEREF _Toc168932151 \h </w:instrText>
             </w:r>
             <w:r>
               <w:rPr>
@@ -482,7 +488,7 @@
       <w:pPr>
         <w:pStyle w:val="Heading1"/>
       </w:pPr>
-      <w:bookmarkStart w:id="3" w:name="_Toc168904815"/>
+      <w:bookmarkStart w:id="3" w:name="_Toc168932151"/>
       <w:r>
         <w:lastRenderedPageBreak/>
         <w:t>Brugervejledning</w:t>
@@ -614,6 +620,7 @@
       <w:r>
         <w:rPr>
           <w:noProof/>
+          <w:lang w:val="da-DK" w:eastAsia="da-DK"/>
         </w:rPr>
         <w:drawing>
           <wp:anchor distT="0" distB="0" distL="114300" distR="114300" simplePos="0" relativeHeight="251658240" behindDoc="0" locked="0" layoutInCell="1" allowOverlap="1">
@@ -859,6 +866,7 @@
       <w:r>
         <w:rPr>
           <w:noProof/>
+          <w:lang w:val="da-DK" w:eastAsia="da-DK"/>
         </w:rPr>
         <w:drawing>
           <wp:anchor distT="0" distB="0" distL="114300" distR="114300" simplePos="0" relativeHeight="251661312" behindDoc="0" locked="0" layoutInCell="1" allowOverlap="1">
@@ -1030,6 +1038,7 @@
       <w:r>
         <w:rPr>
           <w:noProof/>
+          <w:lang w:val="da-DK" w:eastAsia="da-DK"/>
         </w:rPr>
         <w:lastRenderedPageBreak/>
         <w:drawing>
@@ -1145,7 +1154,12 @@
       </w:pPr>
     </w:p>
     <w:sectPr>
-      <w:headerReference w:type="default" r:id="rId11"/>
+      <w:headerReference w:type="even" r:id="rId11"/>
+      <w:headerReference w:type="default" r:id="rId12"/>
+      <w:footerReference w:type="even" r:id="rId13"/>
+      <w:footerReference w:type="default" r:id="rId14"/>
+      <w:headerReference w:type="first" r:id="rId15"/>
+      <w:footerReference w:type="first" r:id="rId16"/>
       <w:pgSz w:w="11907" w:h="16839" w:code="9"/>
       <w:pgMar w:top="1701" w:right="1134" w:bottom="1701" w:left="1134" w:header="708" w:footer="708" w:gutter="0"/>
       <w:cols w:space="708"/>
@@ -1180,6 +1194,60 @@
 </w:endnotes>
 </file>
 
+<file path=word/footer1.xml><?xml version="1.0" encoding="utf-8"?>
+<w:ftr xmlns:ve="http://schemas.openxmlformats.org/markup-compatibility/2006" xmlns:o="urn:schemas-microsoft-com:office:office" xmlns:r="http://schemas.openxmlformats.org/officeDocument/2006/relationships" xmlns:m="http://schemas.openxmlformats.org/officeDocument/2006/math" xmlns:v="urn:schemas-microsoft-com:vml" xmlns:wp="http://schemas.openxmlformats.org/drawingml/2006/wordprocessingDrawing" xmlns:w10="urn:schemas-microsoft-com:office:word" xmlns:w="http://schemas.openxmlformats.org/wordprocessingml/2006/main" xmlns:wne="http://schemas.microsoft.com/office/word/2006/wordml">
+  <w:p>
+    <w:pPr>
+      <w:pStyle w:val="Footer"/>
+    </w:pPr>
+  </w:p>
+</w:ftr>
+</file>
+
+<file path=word/footer2.xml><?xml version="1.0" encoding="utf-8"?>
+<w:ftr xmlns:ve="http://schemas.openxmlformats.org/markup-compatibility/2006" xmlns:o="urn:schemas-microsoft-com:office:office" xmlns:r="http://schemas.openxmlformats.org/officeDocument/2006/relationships" xmlns:m="http://schemas.openxmlformats.org/officeDocument/2006/math" xmlns:v="urn:schemas-microsoft-com:vml" xmlns:wp="http://schemas.openxmlformats.org/drawingml/2006/wordprocessingDrawing" xmlns:w10="urn:schemas-microsoft-com:office:word" xmlns:w="http://schemas.openxmlformats.org/wordprocessingml/2006/main" xmlns:wne="http://schemas.microsoft.com/office/word/2006/wordml">
+  <w:p>
+    <w:pPr>
+      <w:pStyle w:val="Footer"/>
+    </w:pPr>
+    <w:r>
+      <w:t xml:space="preserve">Side </w:t>
+    </w:r>
+    <w:fldSimple w:instr=" PAGE   \* MERGEFORMAT ">
+      <w:r>
+        <w:rPr>
+          <w:noProof/>
+        </w:rPr>
+        <w:t>2</w:t>
+      </w:r>
+    </w:fldSimple>
+    <w:r>
+      <w:t xml:space="preserve"> af </w:t>
+    </w:r>
+    <w:fldSimple w:instr=" DOCPROPERTY  Pages  \* MERGEFORMAT ">
+      <w:r>
+        <w:t>3</w:t>
+      </w:r>
+    </w:fldSimple>
+  </w:p>
+  <w:p>
+    <w:pPr>
+      <w:pStyle w:val="Footer"/>
+    </w:pPr>
+  </w:p>
+</w:ftr>
+</file>
+
+<file path=word/footer3.xml><?xml version="1.0" encoding="utf-8"?>
+<w:ftr xmlns:ve="http://schemas.openxmlformats.org/markup-compatibility/2006" xmlns:o="urn:schemas-microsoft-com:office:office" xmlns:r="http://schemas.openxmlformats.org/officeDocument/2006/relationships" xmlns:m="http://schemas.openxmlformats.org/officeDocument/2006/math" xmlns:v="urn:schemas-microsoft-com:vml" xmlns:wp="http://schemas.openxmlformats.org/drawingml/2006/wordprocessingDrawing" xmlns:w10="urn:schemas-microsoft-com:office:word" xmlns:w="http://schemas.openxmlformats.org/wordprocessingml/2006/main" xmlns:wne="http://schemas.microsoft.com/office/word/2006/wordml">
+  <w:p>
+    <w:pPr>
+      <w:pStyle w:val="Footer"/>
+    </w:pPr>
+  </w:p>
+</w:ftr>
+</file>
+
 <file path=word/footnotes.xml><?xml version="1.0" encoding="utf-8"?>
 <w:footnotes xmlns:ve="http://schemas.openxmlformats.org/markup-compatibility/2006" xmlns:o="urn:schemas-microsoft-com:office:office" xmlns:r="http://schemas.openxmlformats.org/officeDocument/2006/relationships" xmlns:m="http://schemas.openxmlformats.org/officeDocument/2006/math" xmlns:v="urn:schemas-microsoft-com:vml" xmlns:wp="http://schemas.openxmlformats.org/drawingml/2006/wordprocessingDrawing" xmlns:w10="urn:schemas-microsoft-com:office:word" xmlns:w="http://schemas.openxmlformats.org/wordprocessingml/2006/main" xmlns:wne="http://schemas.microsoft.com/office/word/2006/wordml">
   <w:footnote w:type="separator" w:id="0">
@@ -1206,6 +1274,16 @@
 </file>
 
 <file path=word/header1.xml><?xml version="1.0" encoding="utf-8"?>
+<w:hdr xmlns:ve="http://schemas.openxmlformats.org/markup-compatibility/2006" xmlns:o="urn:schemas-microsoft-com:office:office" xmlns:r="http://schemas.openxmlformats.org/officeDocument/2006/relationships" xmlns:m="http://schemas.openxmlformats.org/officeDocument/2006/math" xmlns:v="urn:schemas-microsoft-com:vml" xmlns:wp="http://schemas.openxmlformats.org/drawingml/2006/wordprocessingDrawing" xmlns:w10="urn:schemas-microsoft-com:office:word" xmlns:w="http://schemas.openxmlformats.org/wordprocessingml/2006/main" xmlns:wne="http://schemas.microsoft.com/office/word/2006/wordml">
+  <w:p>
+    <w:pPr>
+      <w:pStyle w:val="Header"/>
+    </w:pPr>
+  </w:p>
+</w:hdr>
+</file>
+
+<file path=word/header2.xml><?xml version="1.0" encoding="utf-8"?>
 <w:hdr xmlns:ve="http://schemas.openxmlformats.org/markup-compatibility/2006" xmlns:o="urn:schemas-microsoft-com:office:office" xmlns:r="http://schemas.openxmlformats.org/officeDocument/2006/relationships" xmlns:m="http://schemas.openxmlformats.org/officeDocument/2006/math" xmlns:v="urn:schemas-microsoft-com:vml" xmlns:wp="http://schemas.openxmlformats.org/drawingml/2006/wordprocessingDrawing" xmlns:w10="urn:schemas-microsoft-com:office:word" xmlns:w="http://schemas.openxmlformats.org/wordprocessingml/2006/main" xmlns:wne="http://schemas.microsoft.com/office/word/2006/wordml">
   <w:tbl>
     <w:tblPr>
@@ -1327,6 +1405,16 @@
       <w:pStyle w:val="Header"/>
     </w:pPr>
   </w:p>
+  <w:p>
+    <w:pPr>
+      <w:pStyle w:val="Header"/>
+    </w:pPr>
+  </w:p>
+</w:hdr>
+</file>
+
+<file path=word/header3.xml><?xml version="1.0" encoding="utf-8"?>
+<w:hdr xmlns:ve="http://schemas.openxmlformats.org/markup-compatibility/2006" xmlns:o="urn:schemas-microsoft-com:office:office" xmlns:r="http://schemas.openxmlformats.org/officeDocument/2006/relationships" xmlns:m="http://schemas.openxmlformats.org/officeDocument/2006/math" xmlns:v="urn:schemas-microsoft-com:vml" xmlns:wp="http://schemas.openxmlformats.org/drawingml/2006/wordprocessingDrawing" xmlns:w10="urn:schemas-microsoft-com:office:word" xmlns:w="http://schemas.openxmlformats.org/wordprocessingml/2006/main" xmlns:wne="http://schemas.microsoft.com/office/word/2006/wordml">
   <w:p>
     <w:pPr>
       <w:pStyle w:val="Header"/>
@@ -2137,7 +2225,6 @@
     <w:basedOn w:val="Normal"/>
     <w:link w:val="FooterChar"/>
     <w:uiPriority w:val="99"/>
-    <w:semiHidden/>
     <w:unhideWhenUsed/>
     <w:rsid w:val="001228D9"/>
     <w:pPr>
@@ -2153,7 +2240,6 @@
     <w:basedOn w:val="DefaultParagraphFont"/>
     <w:link w:val="Footer"/>
     <w:uiPriority w:val="99"/>
-    <w:semiHidden/>
     <w:rsid w:val="001228D9"/>
   </w:style>
   <w:style w:type="table" w:styleId="TableGrid">
@@ -2270,7 +2356,7 @@
     <w:charset w:val="00"/>
     <w:family w:val="roman"/>
     <w:pitch w:val="variable"/>
-    <w:sig w:usb0="20002A87" w:usb1="80000000" w:usb2="00000008" w:usb3="00000000" w:csb0="000001FF" w:csb1="00000000"/>
+    <w:sig w:usb0="E0002AEF" w:usb1="C0007841" w:usb2="00000009" w:usb3="00000000" w:csb0="000001FF" w:csb1="00000000"/>
   </w:font>
   <w:font w:name="Constantia">
     <w:panose1 w:val="02030602050306030303"/>
@@ -2299,7 +2385,7 @@
     <w:charset w:val="00"/>
     <w:family w:val="swiss"/>
     <w:pitch w:val="variable"/>
-    <w:sig w:usb0="20002A87" w:usb1="80000000" w:usb2="00000008" w:usb3="00000000" w:csb0="000001FF" w:csb1="00000000"/>
+    <w:sig w:usb0="E0002AFF" w:usb1="C0007843" w:usb2="00000009" w:usb3="00000000" w:csb0="000001FF" w:csb1="00000000"/>
   </w:font>
   <w:font w:name="Cambria">
     <w:panose1 w:val="02040503050406030204"/>
@@ -2324,6 +2410,7 @@
     <w:rsidRoot w:val="00524D38"/>
     <w:rsid w:val="003E06F8"/>
     <w:rsid w:val="00524D38"/>
+    <w:rsid w:val="00710145"/>
     <w:rsid w:val="00C2167A"/>
   </w:rsids>
   <m:mathPr>
@@ -2339,7 +2426,7 @@
     <m:intLim m:val="subSup"/>
     <m:naryLim m:val="undOvr"/>
   </m:mathPr>
-  <w:themeFontLang w:val="en-US"/>
+  <w:themeFontLang w:val="da-DK"/>
   <w:clrSchemeMapping w:bg1="light1" w:t1="dark1" w:bg2="light2" w:t2="dark2" w:accent1="accent1" w:accent2="accent2" w:accent3="accent3" w:accent4="accent4" w:accent5="accent5" w:accent6="accent6" w:hyperlink="hyperlink" w:followedHyperlink="followedHyperlink"/>
   <w:decimalSymbol w:val=","/>
   <w:listSeparator w:val=";"/>
@@ -2552,6 +2639,10 @@
   <w:style w:type="paragraph" w:customStyle="1" w:styleId="52F20BD7C64B49EB815FC40A147541B5">
     <w:name w:val="52F20BD7C64B49EB815FC40A147541B5"/>
     <w:rsid w:val="00524D38"/>
+  </w:style>
+  <w:style w:type="paragraph" w:customStyle="1" w:styleId="47E5BF2F5CF94313BD5F408AC5E10246">
+    <w:name w:val="47E5BF2F5CF94313BD5F408AC5E10246"/>
+    <w:rsid w:val="00710145"/>
   </w:style>
 </w:styles>
 </file>

</xml_diff>